<commit_message>
Pour l’amour de Chiara, et j’espère le succès de son dossier, quelques finasseries teïologiques, comme les notes dans les notes
</commit_message>
<xml_diff>
--- a/template.docx
+++ b/template.docx
@@ -6,8 +6,6 @@
       <w:pPr>
         <w:pStyle w:val="term"/>
       </w:pPr>
-      <w:bookmarkStart w:id="0" w:name="_GoBack"/>
-      <w:bookmarkEnd w:id="0"/>
       <w:proofErr w:type="spellStart"/>
       <w:r>
         <w:t>Title</w:t>
@@ -102,20 +100,34 @@
           <w:lang w:val="en-US"/>
         </w:rPr>
       </w:pPr>
-      <w:proofErr w:type="gramStart"/>
       <w:r>
         <w:rPr>
           <w:lang w:val="en-US"/>
         </w:rPr>
-        <w:t>Created :</w:t>
-      </w:r>
-      <w:proofErr w:type="gramEnd"/>
-      <w:r>
+        <w:t>Created : 1926</w:t>
+      </w:r>
+    </w:p>
+    <w:p>
+      <w:pPr>
+        <w:pStyle w:val="term"/>
         <w:rPr>
           <w:lang w:val="en-US"/>
         </w:rPr>
-        <w:t xml:space="preserve"> 1926</w:t>
-      </w:r>
+      </w:pPr>
+      <w:r>
+        <w:rPr>
+          <w:lang w:val="en-US"/>
+        </w:rPr>
+        <w:t xml:space="preserve">Publisher : </w:t>
+      </w:r>
+      <w:proofErr w:type="spellStart"/>
+      <w:r>
+        <w:rPr>
+          <w:lang w:val="en-US"/>
+        </w:rPr>
+        <w:t>OBVIL</w:t>
+      </w:r>
+      <w:proofErr w:type="spellEnd"/>
     </w:p>
     <w:p>
       <w:pPr>
@@ -124,49 +136,11 @@
           <w:lang w:val="en-US"/>
         </w:rPr>
       </w:pPr>
-      <w:proofErr w:type="gramStart"/>
       <w:r>
         <w:rPr>
           <w:lang w:val="en-US"/>
         </w:rPr>
-        <w:t>Publisher :</w:t>
-      </w:r>
-      <w:proofErr w:type="gramEnd"/>
-      <w:r>
-        <w:rPr>
-          <w:lang w:val="en-US"/>
-        </w:rPr>
-        <w:t xml:space="preserve"> </w:t>
-      </w:r>
-      <w:proofErr w:type="spellStart"/>
-      <w:r>
-        <w:rPr>
-          <w:lang w:val="en-US"/>
-        </w:rPr>
-        <w:t>OBVIL</w:t>
-      </w:r>
-      <w:proofErr w:type="spellEnd"/>
-    </w:p>
-    <w:p>
-      <w:pPr>
-        <w:pStyle w:val="term"/>
-        <w:rPr>
-          <w:lang w:val="en-US"/>
-        </w:rPr>
-      </w:pPr>
-      <w:proofErr w:type="gramStart"/>
-      <w:r>
-        <w:rPr>
-          <w:lang w:val="en-US"/>
-        </w:rPr>
-        <w:t>Issued :</w:t>
-      </w:r>
-      <w:proofErr w:type="gramEnd"/>
-      <w:r>
-        <w:rPr>
-          <w:lang w:val="en-US"/>
-        </w:rPr>
-        <w:t xml:space="preserve"> 2014</w:t>
+        <w:t>Issued : 2014</w:t>
       </w:r>
     </w:p>
     <w:p>
@@ -178,7 +152,6 @@
         </w:rPr>
       </w:pPr>
       <w:proofErr w:type="spellStart"/>
-      <w:proofErr w:type="gramStart"/>
       <w:r>
         <w:rPr>
           <w:lang w:val="en-US"/>
@@ -190,14 +163,7 @@
         <w:rPr>
           <w:lang w:val="en-US"/>
         </w:rPr>
-        <w:t> :</w:t>
-      </w:r>
-      <w:proofErr w:type="gramEnd"/>
-      <w:r>
-        <w:rPr>
-          <w:lang w:val="en-US"/>
-        </w:rPr>
-        <w:t xml:space="preserve"> </w:t>
+        <w:t xml:space="preserve"> : </w:t>
       </w:r>
       <w:hyperlink r:id="rId9">
         <w:r>
@@ -459,8 +425,8 @@
       <w:pPr>
         <w:pStyle w:val="Titre1"/>
       </w:pPr>
-      <w:bookmarkStart w:id="1" w:name="Signet"/>
-      <w:bookmarkEnd w:id="1"/>
+      <w:bookmarkStart w:id="0" w:name="Signet"/>
+      <w:bookmarkEnd w:id="0"/>
       <w:r>
         <w:lastRenderedPageBreak/>
         <w:t>Acte I</w:t>
@@ -561,8 +527,8 @@
           <w:vertAlign w:val="subscript"/>
         </w:rPr>
       </w:pPr>
-      <w:bookmarkStart w:id="2" w:name="maitre_a_danser"/>
-      <w:bookmarkEnd w:id="2"/>
+      <w:bookmarkStart w:id="1" w:name="maitre_a_danser"/>
+      <w:bookmarkEnd w:id="1"/>
       <w:proofErr w:type="spellStart"/>
       <w:r>
         <w:t>Maître</w:t>
@@ -596,8 +562,8 @@
           <w:numId w:val="1"/>
         </w:numPr>
       </w:pPr>
-      <w:bookmarkStart w:id="3" w:name="maitre_a_chanter"/>
-      <w:bookmarkEnd w:id="3"/>
+      <w:bookmarkStart w:id="2" w:name="maitre_a_chanter"/>
+      <w:bookmarkEnd w:id="2"/>
       <w:r>
         <w:t xml:space="preserve">Maître à </w:t>
       </w:r>
@@ -895,7 +861,7 @@
       <w:r>
         <w:t xml:space="preserve"> de mes </w:t>
       </w:r>
-      <w:commentRangeStart w:id="4"/>
+      <w:commentRangeStart w:id="3"/>
       <w:r>
         <w:fldChar w:fldCharType="begin"/>
       </w:r>
@@ -917,12 +883,12 @@
         </w:rPr>
         <w:fldChar w:fldCharType="end"/>
       </w:r>
-      <w:commentRangeEnd w:id="4"/>
+      <w:commentRangeEnd w:id="3"/>
       <w:r>
         <w:rPr>
           <w:rStyle w:val="LienInternet"/>
         </w:rPr>
-        <w:commentReference w:id="4"/>
+        <w:commentReference w:id="3"/>
       </w:r>
       <w:r>
         <w:t xml:space="preserve"> ?</w:t>
@@ -1262,7 +1228,19 @@
         </w:tc>
       </w:tr>
     </w:tbl>
-    <w:p/>
+    <w:p>
+      <w:pPr>
+        <w:ind w:left="567"/>
+      </w:pPr>
+      <w:r>
+        <w:t>Ind</w:t>
+      </w:r>
+      <w:bookmarkStart w:id="4" w:name="_GoBack"/>
+      <w:bookmarkEnd w:id="4"/>
+      <w:r>
+        <w:t>entation</w:t>
+      </w:r>
+    </w:p>
     <w:sectPr>
       <w:type w:val="continuous"/>
       <w:pgSz w:w="11906" w:h="16838"/>
@@ -1278,7 +1256,7 @@
 
 <file path=word/comments.xml><?xml version="1.0" encoding="utf-8"?>
 <w:comments xmlns:wpc="http://schemas.microsoft.com/office/word/2010/wordprocessingCanvas" xmlns:mc="http://schemas.openxmlformats.org/markup-compatibility/2006" xmlns:o="urn:schemas-microsoft-com:office:office" xmlns:r="http://schemas.openxmlformats.org/officeDocument/2006/relationships" xmlns:m="http://schemas.openxmlformats.org/officeDocument/2006/math" xmlns:v="urn:schemas-microsoft-com:vml" xmlns:wp14="http://schemas.microsoft.com/office/word/2010/wordprocessingDrawing" xmlns:wp="http://schemas.openxmlformats.org/drawingml/2006/wordprocessingDrawing" xmlns:w10="urn:schemas-microsoft-com:office:word" xmlns:w="http://schemas.openxmlformats.org/wordprocessingml/2006/main" xmlns:w14="http://schemas.microsoft.com/office/word/2010/wordml" xmlns:wpg="http://schemas.microsoft.com/office/word/2010/wordprocessingGroup" xmlns:wpi="http://schemas.microsoft.com/office/word/2010/wordprocessingInk" xmlns:wne="http://schemas.microsoft.com/office/word/2006/wordml" xmlns:wps="http://schemas.microsoft.com/office/word/2010/wordprocessingShape" mc:Ignorable="w14 wp14">
-  <w:comment w:id="4" w:author="Auteur" w:initials="A">
+  <w:comment w:id="3" w:author="Auteur" w:initials="A">
     <w:p>
       <w:r>
         <w:t xml:space="preserve">Commentaire </w:t>
@@ -1916,11 +1894,10 @@
     <w:name w:val="heading 1"/>
     <w:basedOn w:val="Normal"/>
     <w:next w:val="Normal"/>
-    <w:rsid w:val="00C514D9"/>
+    <w:rsid w:val="00F15483"/>
     <w:pPr>
       <w:keepNext/>
       <w:keepLines/>
-      <w:pageBreakBefore/>
       <w:spacing w:before="567" w:after="567"/>
       <w:ind w:left="567" w:right="567"/>
       <w:jc w:val="center"/>
@@ -2705,6 +2682,18 @@
       <w:spacing w:line="240" w:lineRule="auto"/>
       <w:ind w:left="480" w:hanging="240"/>
     </w:pPr>
+  </w:style>
+  <w:style w:type="character" w:customStyle="1" w:styleId="name">
+    <w:name w:val="&lt;name&gt;"/>
+    <w:uiPriority w:val="1"/>
+    <w:qFormat/>
+    <w:rsid w:val="00205DCE"/>
+  </w:style>
+  <w:style w:type="character" w:customStyle="1" w:styleId="resp">
+    <w:name w:val="&lt;resp&gt;"/>
+    <w:uiPriority w:val="1"/>
+    <w:qFormat/>
+    <w:rsid w:val="00205DCE"/>
   </w:style>
 </w:styles>
 </file>
@@ -2752,11 +2741,10 @@
     <w:name w:val="heading 1"/>
     <w:basedOn w:val="Normal"/>
     <w:next w:val="Normal"/>
-    <w:rsid w:val="00C514D9"/>
+    <w:rsid w:val="00F15483"/>
     <w:pPr>
       <w:keepNext/>
       <w:keepLines/>
-      <w:pageBreakBefore/>
       <w:spacing w:before="567" w:after="567"/>
       <w:ind w:left="567" w:right="567"/>
       <w:jc w:val="center"/>
@@ -3541,6 +3529,18 @@
       <w:spacing w:line="240" w:lineRule="auto"/>
       <w:ind w:left="480" w:hanging="240"/>
     </w:pPr>
+  </w:style>
+  <w:style w:type="character" w:customStyle="1" w:styleId="name">
+    <w:name w:val="&lt;name&gt;"/>
+    <w:uiPriority w:val="1"/>
+    <w:qFormat/>
+    <w:rsid w:val="00205DCE"/>
+  </w:style>
+  <w:style w:type="character" w:customStyle="1" w:styleId="resp">
+    <w:name w:val="&lt;resp&gt;"/>
+    <w:uiPriority w:val="1"/>
+    <w:qFormat/>
+    <w:rsid w:val="00205DCE"/>
   </w:style>
 </w:styles>
 </file>
@@ -3835,7 +3835,7 @@
 </file>
 
 <file path=customXml/itemProps1.xml><?xml version="1.0" encoding="utf-8"?>
-<ds:datastoreItem xmlns:ds="http://schemas.openxmlformats.org/officeDocument/2006/customXml" ds:itemID="{A6185DCA-73DB-453E-8A77-BD18967BCC11}">
+<ds:datastoreItem xmlns:ds="http://schemas.openxmlformats.org/officeDocument/2006/customXml" ds:itemID="{2B29C865-992A-4682-B8BB-4C61FF7CA768}">
   <ds:schemaRefs>
     <ds:schemaRef ds:uri="http://schemas.openxmlformats.org/officeDocument/2006/bibliography"/>
   </ds:schemaRefs>

</xml_diff>

<commit_message>
Moins de couleurs dans les styles
</commit_message>
<xml_diff>
--- a/template.docx
+++ b/template.docx
@@ -106,6 +106,8 @@
         </w:rPr>
         <w:t>Created : 1926</w:t>
       </w:r>
+      <w:bookmarkStart w:id="0" w:name="_GoBack"/>
+      <w:bookmarkEnd w:id="0"/>
     </w:p>
     <w:p>
       <w:pPr>
@@ -114,11 +116,19 @@
           <w:lang w:val="en-US"/>
         </w:rPr>
       </w:pPr>
+      <w:proofErr w:type="gramStart"/>
       <w:r>
         <w:rPr>
           <w:lang w:val="en-US"/>
         </w:rPr>
-        <w:t xml:space="preserve">Publisher : </w:t>
+        <w:t>Publisher :</w:t>
+      </w:r>
+      <w:proofErr w:type="gramEnd"/>
+      <w:r>
+        <w:rPr>
+          <w:lang w:val="en-US"/>
+        </w:rPr>
+        <w:t xml:space="preserve"> </w:t>
       </w:r>
       <w:proofErr w:type="spellStart"/>
       <w:r>
@@ -425,8 +435,8 @@
       <w:pPr>
         <w:pStyle w:val="Titre1"/>
       </w:pPr>
-      <w:bookmarkStart w:id="0" w:name="Signet"/>
-      <w:bookmarkEnd w:id="0"/>
+      <w:bookmarkStart w:id="1" w:name="Signet"/>
+      <w:bookmarkEnd w:id="1"/>
       <w:r>
         <w:lastRenderedPageBreak/>
         <w:t>Acte I</w:t>
@@ -516,7 +526,22 @@
         <w:t xml:space="preserve"> sans savoir</w:t>
       </w:r>
     </w:p>
-    <w:p/>
+    <w:p>
+      <w:pPr>
+        <w:pStyle w:val="form"/>
+      </w:pPr>
+      <w:r>
+        <w:t>DICO</w:t>
+      </w:r>
+    </w:p>
+    <w:p>
+      <w:pPr>
+        <w:pStyle w:val="def"/>
+      </w:pPr>
+      <w:r>
+        <w:t>Définition</w:t>
+      </w:r>
+    </w:p>
     <w:p>
       <w:pPr>
         <w:numPr>
@@ -527,8 +552,8 @@
           <w:vertAlign w:val="subscript"/>
         </w:rPr>
       </w:pPr>
-      <w:bookmarkStart w:id="1" w:name="maitre_a_danser"/>
-      <w:bookmarkEnd w:id="1"/>
+      <w:bookmarkStart w:id="2" w:name="maitre_a_danser"/>
+      <w:bookmarkEnd w:id="2"/>
       <w:proofErr w:type="spellStart"/>
       <w:r>
         <w:t>Maître</w:t>
@@ -562,8 +587,8 @@
           <w:numId w:val="1"/>
         </w:numPr>
       </w:pPr>
-      <w:bookmarkStart w:id="2" w:name="maitre_a_chanter"/>
-      <w:bookmarkEnd w:id="2"/>
+      <w:bookmarkStart w:id="3" w:name="maitre_a_chanter"/>
+      <w:bookmarkEnd w:id="3"/>
       <w:r>
         <w:t xml:space="preserve">Maître à </w:t>
       </w:r>
@@ -861,7 +886,7 @@
       <w:r>
         <w:t xml:space="preserve"> de mes </w:t>
       </w:r>
-      <w:commentRangeStart w:id="3"/>
+      <w:commentRangeStart w:id="4"/>
       <w:r>
         <w:fldChar w:fldCharType="begin"/>
       </w:r>
@@ -883,12 +908,12 @@
         </w:rPr>
         <w:fldChar w:fldCharType="end"/>
       </w:r>
-      <w:commentRangeEnd w:id="3"/>
+      <w:commentRangeEnd w:id="4"/>
       <w:r>
         <w:rPr>
           <w:rStyle w:val="LienInternet"/>
         </w:rPr>
-        <w:commentReference w:id="3"/>
+        <w:commentReference w:id="4"/>
       </w:r>
       <w:r>
         <w:t xml:space="preserve"> ?</w:t>
@@ -1235,8 +1260,6 @@
       <w:r>
         <w:t>Ind</w:t>
       </w:r>
-      <w:bookmarkStart w:id="4" w:name="_GoBack"/>
-      <w:bookmarkEnd w:id="4"/>
       <w:r>
         <w:t>entation</w:t>
       </w:r>
@@ -1256,7 +1279,7 @@
 
 <file path=word/comments.xml><?xml version="1.0" encoding="utf-8"?>
 <w:comments xmlns:wpc="http://schemas.microsoft.com/office/word/2010/wordprocessingCanvas" xmlns:mc="http://schemas.openxmlformats.org/markup-compatibility/2006" xmlns:o="urn:schemas-microsoft-com:office:office" xmlns:r="http://schemas.openxmlformats.org/officeDocument/2006/relationships" xmlns:m="http://schemas.openxmlformats.org/officeDocument/2006/math" xmlns:v="urn:schemas-microsoft-com:vml" xmlns:wp14="http://schemas.microsoft.com/office/word/2010/wordprocessingDrawing" xmlns:wp="http://schemas.openxmlformats.org/drawingml/2006/wordprocessingDrawing" xmlns:w10="urn:schemas-microsoft-com:office:word" xmlns:w="http://schemas.openxmlformats.org/wordprocessingml/2006/main" xmlns:w14="http://schemas.microsoft.com/office/word/2010/wordml" xmlns:wpg="http://schemas.microsoft.com/office/word/2010/wordprocessingGroup" xmlns:wpi="http://schemas.microsoft.com/office/word/2010/wordprocessingInk" xmlns:wne="http://schemas.microsoft.com/office/word/2006/wordml" xmlns:wps="http://schemas.microsoft.com/office/word/2010/wordprocessingShape" mc:Ignorable="w14 wp14">
-  <w:comment w:id="3" w:author="Auteur" w:initials="A">
+  <w:comment w:id="4" w:author="Auteur" w:initials="A">
     <w:p>
       <w:r>
         <w:t xml:space="preserve">Commentaire </w:t>
@@ -1885,10 +1908,13 @@
   <w:style w:type="paragraph" w:default="1" w:styleId="Normal">
     <w:name w:val="Normal"/>
     <w:qFormat/>
-    <w:rsid w:val="00730277"/>
+    <w:rsid w:val="00472E6E"/>
     <w:pPr>
       <w:suppressLineNumbers/>
     </w:pPr>
+    <w:rPr>
+      <w:rFonts w:ascii="Georgia" w:hAnsi="Georgia"/>
+    </w:rPr>
   </w:style>
   <w:style w:type="paragraph" w:styleId="Titre1">
     <w:name w:val="heading 1"/>
@@ -2095,10 +2121,10 @@
   <w:style w:type="character" w:customStyle="1" w:styleId="stage-c">
     <w:name w:val="&lt;stage-c&gt;"/>
     <w:qFormat/>
-    <w:rsid w:val="00123259"/>
+    <w:rsid w:val="00472E6E"/>
     <w:rPr>
       <w:i/>
-      <w:color w:val="00B050"/>
+      <w:color w:val="auto"/>
     </w:rPr>
   </w:style>
   <w:style w:type="character" w:customStyle="1" w:styleId="alert">
@@ -2133,9 +2159,9 @@
     <w:basedOn w:val="Policepardfaut"/>
     <w:uiPriority w:val="1"/>
     <w:qFormat/>
-    <w:rsid w:val="00373BF5"/>
-    <w:rPr>
-      <w:color w:val="00B050"/>
+    <w:rsid w:val="00472E6E"/>
+    <w:rPr>
+      <w:color w:val="auto"/>
     </w:rPr>
   </w:style>
   <w:style w:type="character" w:customStyle="1" w:styleId="pb">
@@ -2366,7 +2392,7 @@
     <w:name w:val="&lt;quote&gt;"/>
     <w:basedOn w:val="Normal"/>
     <w:next w:val="Normal"/>
-    <w:rsid w:val="00A417D6"/>
+    <w:rsid w:val="00472E6E"/>
     <w:pPr>
       <w:widowControl w:val="0"/>
       <w:spacing w:before="142" w:after="113" w:line="228" w:lineRule="auto"/>
@@ -2374,20 +2400,14 @@
       <w:jc w:val="both"/>
       <w:textAlignment w:val="baseline"/>
     </w:pPr>
-    <w:rPr>
-      <w:color w:val="00B050"/>
-    </w:rPr>
   </w:style>
   <w:style w:type="paragraph" w:customStyle="1" w:styleId="quotel">
     <w:name w:val="&lt;quote.l&gt;"/>
     <w:basedOn w:val="l"/>
-    <w:rsid w:val="002B562E"/>
+    <w:rsid w:val="00472E6E"/>
     <w:pPr>
       <w:ind w:left="1135" w:hanging="284"/>
     </w:pPr>
-    <w:rPr>
-      <w:color w:val="00B050"/>
-    </w:rPr>
   </w:style>
   <w:style w:type="paragraph" w:customStyle="1" w:styleId="speaker">
     <w:name w:val="&lt;speaker&gt;"/>
@@ -2586,10 +2606,11 @@
     <w:basedOn w:val="Policepardfaut"/>
     <w:uiPriority w:val="1"/>
     <w:qFormat/>
-    <w:rsid w:val="003F5ADD"/>
-    <w:rPr>
-      <w:rFonts w:ascii="Arial" w:hAnsi="Arial"/>
-      <w:color w:val="C00000"/>
+    <w:rsid w:val="00472E6E"/>
+    <w:rPr>
+      <w:rFonts w:ascii="Georgia" w:hAnsi="Georgia"/>
+      <w:color w:val="C0504D" w:themeColor="accent2"/>
+      <w:u w:val="none"/>
     </w:rPr>
   </w:style>
   <w:style w:type="paragraph" w:customStyle="1" w:styleId="ab">
@@ -2694,6 +2715,21 @@
     <w:uiPriority w:val="1"/>
     <w:qFormat/>
     <w:rsid w:val="00205DCE"/>
+  </w:style>
+  <w:style w:type="paragraph" w:customStyle="1" w:styleId="form">
+    <w:name w:val="&lt;form&gt;"/>
+    <w:basedOn w:val="Normal"/>
+    <w:qFormat/>
+    <w:rsid w:val="00472E6E"/>
+    <w:pPr>
+      <w:spacing w:before="360"/>
+    </w:pPr>
+  </w:style>
+  <w:style w:type="paragraph" w:customStyle="1" w:styleId="def">
+    <w:name w:val="&lt;def&gt;"/>
+    <w:basedOn w:val="Normal"/>
+    <w:qFormat/>
+    <w:rsid w:val="00134022"/>
   </w:style>
 </w:styles>
 </file>
@@ -2732,10 +2768,13 @@
   <w:style w:type="paragraph" w:default="1" w:styleId="Normal">
     <w:name w:val="Normal"/>
     <w:qFormat/>
-    <w:rsid w:val="00730277"/>
+    <w:rsid w:val="00472E6E"/>
     <w:pPr>
       <w:suppressLineNumbers/>
     </w:pPr>
+    <w:rPr>
+      <w:rFonts w:ascii="Georgia" w:hAnsi="Georgia"/>
+    </w:rPr>
   </w:style>
   <w:style w:type="paragraph" w:styleId="Titre1">
     <w:name w:val="heading 1"/>
@@ -2942,10 +2981,10 @@
   <w:style w:type="character" w:customStyle="1" w:styleId="stage-c">
     <w:name w:val="&lt;stage-c&gt;"/>
     <w:qFormat/>
-    <w:rsid w:val="00123259"/>
+    <w:rsid w:val="00472E6E"/>
     <w:rPr>
       <w:i/>
-      <w:color w:val="00B050"/>
+      <w:color w:val="auto"/>
     </w:rPr>
   </w:style>
   <w:style w:type="character" w:customStyle="1" w:styleId="alert">
@@ -2980,9 +3019,9 @@
     <w:basedOn w:val="Policepardfaut"/>
     <w:uiPriority w:val="1"/>
     <w:qFormat/>
-    <w:rsid w:val="00373BF5"/>
-    <w:rPr>
-      <w:color w:val="00B050"/>
+    <w:rsid w:val="00472E6E"/>
+    <w:rPr>
+      <w:color w:val="auto"/>
     </w:rPr>
   </w:style>
   <w:style w:type="character" w:customStyle="1" w:styleId="pb">
@@ -3213,7 +3252,7 @@
     <w:name w:val="&lt;quote&gt;"/>
     <w:basedOn w:val="Normal"/>
     <w:next w:val="Normal"/>
-    <w:rsid w:val="00A417D6"/>
+    <w:rsid w:val="00472E6E"/>
     <w:pPr>
       <w:widowControl w:val="0"/>
       <w:spacing w:before="142" w:after="113" w:line="228" w:lineRule="auto"/>
@@ -3221,20 +3260,14 @@
       <w:jc w:val="both"/>
       <w:textAlignment w:val="baseline"/>
     </w:pPr>
-    <w:rPr>
-      <w:color w:val="00B050"/>
-    </w:rPr>
   </w:style>
   <w:style w:type="paragraph" w:customStyle="1" w:styleId="quotel">
     <w:name w:val="&lt;quote.l&gt;"/>
     <w:basedOn w:val="l"/>
-    <w:rsid w:val="002B562E"/>
+    <w:rsid w:val="00472E6E"/>
     <w:pPr>
       <w:ind w:left="1135" w:hanging="284"/>
     </w:pPr>
-    <w:rPr>
-      <w:color w:val="00B050"/>
-    </w:rPr>
   </w:style>
   <w:style w:type="paragraph" w:customStyle="1" w:styleId="speaker">
     <w:name w:val="&lt;speaker&gt;"/>
@@ -3433,10 +3466,11 @@
     <w:basedOn w:val="Policepardfaut"/>
     <w:uiPriority w:val="1"/>
     <w:qFormat/>
-    <w:rsid w:val="003F5ADD"/>
-    <w:rPr>
-      <w:rFonts w:ascii="Arial" w:hAnsi="Arial"/>
-      <w:color w:val="C00000"/>
+    <w:rsid w:val="00472E6E"/>
+    <w:rPr>
+      <w:rFonts w:ascii="Georgia" w:hAnsi="Georgia"/>
+      <w:color w:val="C0504D" w:themeColor="accent2"/>
+      <w:u w:val="none"/>
     </w:rPr>
   </w:style>
   <w:style w:type="paragraph" w:customStyle="1" w:styleId="ab">
@@ -3541,6 +3575,21 @@
     <w:uiPriority w:val="1"/>
     <w:qFormat/>
     <w:rsid w:val="00205DCE"/>
+  </w:style>
+  <w:style w:type="paragraph" w:customStyle="1" w:styleId="form">
+    <w:name w:val="&lt;form&gt;"/>
+    <w:basedOn w:val="Normal"/>
+    <w:qFormat/>
+    <w:rsid w:val="00472E6E"/>
+    <w:pPr>
+      <w:spacing w:before="360"/>
+    </w:pPr>
+  </w:style>
+  <w:style w:type="paragraph" w:customStyle="1" w:styleId="def">
+    <w:name w:val="&lt;def&gt;"/>
+    <w:basedOn w:val="Normal"/>
+    <w:qFormat/>
+    <w:rsid w:val="00134022"/>
   </w:style>
 </w:styles>
 </file>
@@ -3835,7 +3884,7 @@
 </file>
 
 <file path=customXml/itemProps1.xml><?xml version="1.0" encoding="utf-8"?>
-<ds:datastoreItem xmlns:ds="http://schemas.openxmlformats.org/officeDocument/2006/customXml" ds:itemID="{2B29C865-992A-4682-B8BB-4C61FF7CA768}">
+<ds:datastoreItem xmlns:ds="http://schemas.openxmlformats.org/officeDocument/2006/customXml" ds:itemID="{7FF8266C-FA2C-4AC3-8D50-9D2E841C4276}">
   <ds:schemaRefs>
     <ds:schemaRef ds:uri="http://schemas.openxmlformats.org/officeDocument/2006/bibliography"/>
   </ds:schemaRefs>

</xml_diff>

<commit_message>
Fonctionne sur un Balzac un peu compliqué
</commit_message>
<xml_diff>
--- a/template.docx
+++ b/template.docx
@@ -159,7 +159,7 @@
         </w:rPr>
         <w:t xml:space="preserve"> : </w:t>
       </w:r>
-      <w:hyperlink r:id="rId8">
+      <w:hyperlink r:id="rId7">
         <w:r>
           <w:rPr>
             <w:rStyle w:val="LienInternet"/>
@@ -181,7 +181,7 @@
       <w:r>
         <w:t xml:space="preserve"> : </w:t>
       </w:r>
-      <w:hyperlink r:id="rId9">
+      <w:hyperlink r:id="rId8">
         <w:r>
           <w:rPr>
             <w:rStyle w:val="LienInternet"/>
@@ -203,7 +203,7 @@
       <w:r>
         <w:t xml:space="preserve">Source : </w:t>
       </w:r>
-      <w:hyperlink r:id="rId10">
+      <w:hyperlink r:id="rId9">
         <w:r>
           <w:rPr>
             <w:rStyle w:val="LienInternet"/>
@@ -632,7 +632,10 @@
           <w:fldChar w:fldCharType="begin"/>
         </w:r>
         <w:r>
-          <w:instrText>REF maitre_a_chanter \h</w:instrText>
+          <w:instrText>REF maitre_a_chante</w:instrText>
+        </w:r>
+        <w:r>
+          <w:instrText>r \h</w:instrText>
         </w:r>
         <w:r>
           <w:rPr>
@@ -819,7 +822,13 @@
         <w:rPr>
           <w:rStyle w:val="pb"/>
         </w:rPr>
-        <w:t>[p. 11]</w:t>
+        <w:t>[p.</w:t>
+      </w:r>
+      <w:r>
+        <w:rPr>
+          <w:rStyle w:val="pb"/>
+        </w:rPr>
+        <w:t xml:space="preserve"> 11]</w:t>
       </w:r>
       <w:r>
         <w:t xml:space="preserve"> avant-tab</w:t>
@@ -2933,7 +2942,7 @@
     <w:rsid w:val="00472E6E"/>
     <w:rPr>
       <w:rFonts w:ascii="Georgia" w:hAnsi="Georgia"/>
-      <w:color w:val="C0504D" w:themeColor="accent2"/>
+      <w:color w:val="ED7D31" w:themeColor="accent2"/>
       <w:u w:val="none"/>
     </w:rPr>
   </w:style>
@@ -2955,7 +2964,7 @@
     <w:rsid w:val="006F24A7"/>
     <w:rPr>
       <w:i/>
-      <w:color w:val="1F497D" w:themeColor="text2"/>
+      <w:color w:val="44546A" w:themeColor="text2"/>
       <w:lang w:val="fr-FR"/>
     </w:rPr>
   </w:style>
@@ -2972,7 +2981,7 @@
         <w:bottom w:val="dotted" w:sz="4" w:space="1" w:color="auto"/>
         <w:right w:val="dotted" w:sz="4" w:space="4" w:color="auto"/>
       </w:pBdr>
-      <w:shd w:val="clear" w:color="auto" w:fill="EEECE1" w:themeFill="background2"/>
+      <w:shd w:val="clear" w:color="auto" w:fill="E7E6E6" w:themeFill="background2"/>
     </w:pPr>
     <w:rPr>
       <w:lang w:val="en-US"/>
@@ -2996,7 +3005,7 @@
       <w:rFonts w:ascii="Arial" w:hAnsi="Arial"/>
       <w:b w:val="0"/>
       <w:i w:val="0"/>
-      <w:color w:val="4F6228" w:themeColor="accent3" w:themeShade="80"/>
+      <w:color w:val="525252" w:themeColor="accent3" w:themeShade="80"/>
       <w:sz w:val="20"/>
     </w:rPr>
   </w:style>
@@ -3090,7 +3099,7 @@
 <file path=word/theme/theme1.xml><?xml version="1.0" encoding="utf-8"?>
 <a:theme xmlns:a="http://schemas.openxmlformats.org/drawingml/2006/main" name="Thème Office">
   <a:themeElements>
-    <a:clrScheme name="Office">
+    <a:clrScheme name="Bureau">
       <a:dk1>
         <a:sysClr val="windowText" lastClr="000000"/>
       </a:dk1>
@@ -3098,44 +3107,44 @@
         <a:sysClr val="window" lastClr="FFFFFF"/>
       </a:lt1>
       <a:dk2>
-        <a:srgbClr val="1F497D"/>
+        <a:srgbClr val="44546A"/>
       </a:dk2>
       <a:lt2>
-        <a:srgbClr val="EEECE1"/>
+        <a:srgbClr val="E7E6E6"/>
       </a:lt2>
       <a:accent1>
-        <a:srgbClr val="4F81BD"/>
+        <a:srgbClr val="4472C4"/>
       </a:accent1>
       <a:accent2>
-        <a:srgbClr val="C0504D"/>
+        <a:srgbClr val="ED7D31"/>
       </a:accent2>
       <a:accent3>
-        <a:srgbClr val="9BBB59"/>
+        <a:srgbClr val="A5A5A5"/>
       </a:accent3>
       <a:accent4>
-        <a:srgbClr val="8064A2"/>
+        <a:srgbClr val="FFC000"/>
       </a:accent4>
       <a:accent5>
-        <a:srgbClr val="4BACC6"/>
+        <a:srgbClr val="5B9BD5"/>
       </a:accent5>
       <a:accent6>
-        <a:srgbClr val="F79646"/>
+        <a:srgbClr val="70AD47"/>
       </a:accent6>
       <a:hlink>
-        <a:srgbClr val="0000FF"/>
+        <a:srgbClr val="0563C1"/>
       </a:hlink>
       <a:folHlink>
-        <a:srgbClr val="800080"/>
+        <a:srgbClr val="954F72"/>
       </a:folHlink>
     </a:clrScheme>
-    <a:fontScheme name="Office">
+    <a:fontScheme name="Bureau">
       <a:majorFont>
-        <a:latin typeface="Cambria"/>
+        <a:latin typeface="Calibri Light" panose="020F0302020204030204"/>
         <a:ea typeface=""/>
         <a:cs typeface=""/>
-        <a:font script="Jpan" typeface="ＭＳ ゴシック"/>
+        <a:font script="Jpan" typeface="Yu Gothic Light"/>
         <a:font script="Hang" typeface="맑은 고딕"/>
-        <a:font script="Hans" typeface="宋体"/>
+        <a:font script="Hans" typeface="DengXian Light"/>
         <a:font script="Hant" typeface="新細明體"/>
         <a:font script="Arab" typeface="Times New Roman"/>
         <a:font script="Hebr" typeface="Times New Roman"/>
@@ -3165,12 +3174,12 @@
         <a:font script="Geor" typeface="Sylfaen"/>
       </a:majorFont>
       <a:minorFont>
-        <a:latin typeface="Calibri"/>
+        <a:latin typeface="Calibri" panose="020F0502020204030204"/>
         <a:ea typeface=""/>
         <a:cs typeface=""/>
-        <a:font script="Jpan" typeface="ＭＳ 明朝"/>
+        <a:font script="Jpan" typeface="Yu Mincho"/>
         <a:font script="Hang" typeface="맑은 고딕"/>
-        <a:font script="Hans" typeface="宋体"/>
+        <a:font script="Hans" typeface="DengXian"/>
         <a:font script="Hant" typeface="新細明體"/>
         <a:font script="Arab" typeface="Arial"/>
         <a:font script="Hebr" typeface="Arial"/>
@@ -3200,7 +3209,7 @@
         <a:font script="Geor" typeface="Sylfaen"/>
       </a:minorFont>
     </a:fontScheme>
-    <a:fmtScheme name="Office">
+    <a:fmtScheme name="Bureau">
       <a:fillStyleLst>
         <a:solidFill>
           <a:schemeClr val="phClr"/>
@@ -3209,177 +3218,141 @@
           <a:gsLst>
             <a:gs pos="0">
               <a:schemeClr val="phClr">
-                <a:tint val="50000"/>
-                <a:satMod val="300000"/>
+                <a:lumMod val="110000"/>
+                <a:satMod val="105000"/>
+                <a:tint val="67000"/>
               </a:schemeClr>
             </a:gs>
-            <a:gs pos="35000">
+            <a:gs pos="50000">
               <a:schemeClr val="phClr">
-                <a:tint val="37000"/>
-                <a:satMod val="300000"/>
+                <a:lumMod val="105000"/>
+                <a:satMod val="103000"/>
+                <a:tint val="73000"/>
               </a:schemeClr>
             </a:gs>
             <a:gs pos="100000">
               <a:schemeClr val="phClr">
-                <a:tint val="15000"/>
-                <a:satMod val="350000"/>
+                <a:lumMod val="105000"/>
+                <a:satMod val="109000"/>
+                <a:tint val="81000"/>
               </a:schemeClr>
             </a:gs>
           </a:gsLst>
-          <a:lin ang="16200000" scaled="1"/>
+          <a:lin ang="5400000" scaled="0"/>
         </a:gradFill>
         <a:gradFill rotWithShape="1">
           <a:gsLst>
             <a:gs pos="0">
               <a:schemeClr val="phClr">
-                <a:shade val="51000"/>
-                <a:satMod val="130000"/>
+                <a:satMod val="103000"/>
+                <a:lumMod val="102000"/>
+                <a:tint val="94000"/>
               </a:schemeClr>
             </a:gs>
-            <a:gs pos="80000">
+            <a:gs pos="50000">
               <a:schemeClr val="phClr">
-                <a:shade val="93000"/>
-                <a:satMod val="130000"/>
+                <a:satMod val="110000"/>
+                <a:lumMod val="100000"/>
+                <a:shade val="100000"/>
               </a:schemeClr>
             </a:gs>
             <a:gs pos="100000">
               <a:schemeClr val="phClr">
-                <a:shade val="94000"/>
-                <a:satMod val="135000"/>
+                <a:lumMod val="99000"/>
+                <a:satMod val="120000"/>
+                <a:shade val="78000"/>
               </a:schemeClr>
             </a:gs>
           </a:gsLst>
-          <a:lin ang="16200000" scaled="0"/>
+          <a:lin ang="5400000" scaled="0"/>
         </a:gradFill>
       </a:fillStyleLst>
       <a:lnStyleLst>
-        <a:ln w="9525" cap="flat" cmpd="sng" algn="ctr">
-          <a:solidFill>
-            <a:schemeClr val="phClr">
-              <a:shade val="95000"/>
-              <a:satMod val="105000"/>
-            </a:schemeClr>
-          </a:solidFill>
-          <a:prstDash val="solid"/>
-        </a:ln>
-        <a:ln w="25400" cap="flat" cmpd="sng" algn="ctr">
+        <a:ln w="6350" cap="flat" cmpd="sng" algn="ctr">
           <a:solidFill>
             <a:schemeClr val="phClr"/>
           </a:solidFill>
           <a:prstDash val="solid"/>
+          <a:miter lim="800000"/>
         </a:ln>
-        <a:ln w="38100" cap="flat" cmpd="sng" algn="ctr">
+        <a:ln w="12700" cap="flat" cmpd="sng" algn="ctr">
           <a:solidFill>
             <a:schemeClr val="phClr"/>
           </a:solidFill>
           <a:prstDash val="solid"/>
+          <a:miter lim="800000"/>
+        </a:ln>
+        <a:ln w="19050" cap="flat" cmpd="sng" algn="ctr">
+          <a:solidFill>
+            <a:schemeClr val="phClr"/>
+          </a:solidFill>
+          <a:prstDash val="solid"/>
+          <a:miter lim="800000"/>
         </a:ln>
       </a:lnStyleLst>
       <a:effectStyleLst>
         <a:effectStyle>
+          <a:effectLst/>
+        </a:effectStyle>
+        <a:effectStyle>
+          <a:effectLst/>
+        </a:effectStyle>
+        <a:effectStyle>
           <a:effectLst>
-            <a:outerShdw blurRad="40000" dist="20000" dir="5400000" rotWithShape="0">
+            <a:outerShdw blurRad="57150" dist="19050" dir="5400000" algn="ctr" rotWithShape="0">
               <a:srgbClr val="000000">
-                <a:alpha val="38000"/>
+                <a:alpha val="63000"/>
               </a:srgbClr>
             </a:outerShdw>
           </a:effectLst>
-        </a:effectStyle>
-        <a:effectStyle>
-          <a:effectLst>
-            <a:outerShdw blurRad="40000" dist="23000" dir="5400000" rotWithShape="0">
-              <a:srgbClr val="000000">
-                <a:alpha val="35000"/>
-              </a:srgbClr>
-            </a:outerShdw>
-          </a:effectLst>
-        </a:effectStyle>
-        <a:effectStyle>
-          <a:effectLst>
-            <a:outerShdw blurRad="40000" dist="23000" dir="5400000" rotWithShape="0">
-              <a:srgbClr val="000000">
-                <a:alpha val="35000"/>
-              </a:srgbClr>
-            </a:outerShdw>
-          </a:effectLst>
-          <a:scene3d>
-            <a:camera prst="orthographicFront">
-              <a:rot lat="0" lon="0" rev="0"/>
-            </a:camera>
-            <a:lightRig rig="threePt" dir="t">
-              <a:rot lat="0" lon="0" rev="1200000"/>
-            </a:lightRig>
-          </a:scene3d>
-          <a:sp3d>
-            <a:bevelT w="63500" h="25400"/>
-          </a:sp3d>
         </a:effectStyle>
       </a:effectStyleLst>
       <a:bgFillStyleLst>
         <a:solidFill>
           <a:schemeClr val="phClr"/>
         </a:solidFill>
+        <a:solidFill>
+          <a:schemeClr val="phClr">
+            <a:tint val="95000"/>
+            <a:satMod val="170000"/>
+          </a:schemeClr>
+        </a:solidFill>
         <a:gradFill rotWithShape="1">
           <a:gsLst>
             <a:gs pos="0">
               <a:schemeClr val="phClr">
-                <a:tint val="40000"/>
-                <a:satMod val="350000"/>
+                <a:tint val="93000"/>
+                <a:satMod val="150000"/>
+                <a:shade val="98000"/>
+                <a:lumMod val="102000"/>
               </a:schemeClr>
             </a:gs>
-            <a:gs pos="40000">
+            <a:gs pos="50000">
               <a:schemeClr val="phClr">
-                <a:tint val="45000"/>
-                <a:shade val="99000"/>
-                <a:satMod val="350000"/>
+                <a:tint val="98000"/>
+                <a:satMod val="130000"/>
+                <a:shade val="90000"/>
+                <a:lumMod val="103000"/>
               </a:schemeClr>
             </a:gs>
             <a:gs pos="100000">
               <a:schemeClr val="phClr">
-                <a:shade val="20000"/>
-                <a:satMod val="255000"/>
+                <a:shade val="63000"/>
+                <a:satMod val="120000"/>
               </a:schemeClr>
             </a:gs>
           </a:gsLst>
-          <a:path path="circle">
-            <a:fillToRect l="50000" t="-80000" r="50000" b="180000"/>
-          </a:path>
-        </a:gradFill>
-        <a:gradFill rotWithShape="1">
-          <a:gsLst>
-            <a:gs pos="0">
-              <a:schemeClr val="phClr">
-                <a:tint val="80000"/>
-                <a:satMod val="300000"/>
-              </a:schemeClr>
-            </a:gs>
-            <a:gs pos="100000">
-              <a:schemeClr val="phClr">
-                <a:shade val="30000"/>
-                <a:satMod val="200000"/>
-              </a:schemeClr>
-            </a:gs>
-          </a:gsLst>
-          <a:path path="circle">
-            <a:fillToRect l="50000" t="50000" r="50000" b="50000"/>
-          </a:path>
+          <a:lin ang="5400000" scaled="0"/>
         </a:gradFill>
       </a:bgFillStyleLst>
     </a:fmtScheme>
   </a:themeElements>
   <a:objectDefaults/>
   <a:extraClrSchemeLst/>
+  <a:extLst>
+    <a:ext uri="{05A4C25C-085E-4340-85A3-A5531E510DB2}">
+      <thm15:themeFamily xmlns:thm15="http://schemas.microsoft.com/office/thememl/2012/main" name="Office Theme" id="{62F939B6-93AF-4DB8-9C6B-D6C7DFDC589F}" vid="{4A3C46E8-61CC-4603-A589-7422A47A8E4A}"/>
+    </a:ext>
+  </a:extLst>
 </a:theme>
-</file>
-
-<file path=customXml/item1.xml><?xml version="1.0" encoding="utf-8"?>
-<b:Sources xmlns:b="http://schemas.openxmlformats.org/officeDocument/2006/bibliography" xmlns="http://schemas.openxmlformats.org/officeDocument/2006/bibliography" SelectedStyle="\APA.XSL" StyleName="APA"/>
-</file>
-
-<file path=customXml/itemProps1.xml><?xml version="1.0" encoding="utf-8"?>
-<ds:datastoreItem xmlns:ds="http://schemas.openxmlformats.org/officeDocument/2006/customXml" ds:itemID="{FC12C89A-37C4-CE42-96B9-63B6F9FDF2C6}">
-  <ds:schemaRefs>
-    <ds:schemaRef ds:uri="http://schemas.openxmlformats.org/officeDocument/2006/bibliography"/>
-  </ds:schemaRefs>
-</ds:datastoreItem>
 </file>
</xml_diff>

<commit_message>
récupérer de l'OCR brut
</commit_message>
<xml_diff>
--- a/template.docx
+++ b/template.docx
@@ -6,8 +6,6 @@
       <w:pPr>
         <w:pStyle w:val="term"/>
       </w:pPr>
-      <w:bookmarkStart w:id="0" w:name="_GoBack"/>
-      <w:bookmarkEnd w:id="0"/>
       <w:proofErr w:type="spellStart"/>
       <w:r>
         <w:t>Title</w:t>
@@ -20,120 +18,69 @@
     <w:p>
       <w:pPr>
         <w:pStyle w:val="term"/>
-        <w:rPr>
-          <w:lang w:val="en-US"/>
-        </w:rPr>
       </w:pPr>
       <w:proofErr w:type="gramStart"/>
       <w:r>
-        <w:rPr>
-          <w:lang w:val="en-US"/>
-        </w:rPr>
         <w:t>Creator :</w:t>
       </w:r>
       <w:proofErr w:type="gramEnd"/>
       <w:r>
-        <w:rPr>
-          <w:lang w:val="en-US"/>
-        </w:rPr>
         <w:t xml:space="preserve"> </w:t>
       </w:r>
       <w:r>
-        <w:rPr>
-          <w:lang w:val="en-US"/>
-        </w:rPr>
         <w:t xml:space="preserve">Nom, </w:t>
       </w:r>
       <w:proofErr w:type="spellStart"/>
       <w:r>
-        <w:rPr>
-          <w:lang w:val="en-US"/>
-        </w:rPr>
         <w:t>Prénom</w:t>
       </w:r>
       <w:proofErr w:type="spellEnd"/>
       <w:r>
-        <w:rPr>
-          <w:lang w:val="en-US"/>
-        </w:rPr>
         <w:t xml:space="preserve"> (AAAA-AAAA)</w:t>
       </w:r>
     </w:p>
     <w:p>
       <w:pPr>
         <w:pStyle w:val="term"/>
-        <w:rPr>
-          <w:lang w:val="en-US"/>
-        </w:rPr>
       </w:pPr>
       <w:proofErr w:type="gramStart"/>
       <w:r>
-        <w:rPr>
-          <w:lang w:val="en-US"/>
-        </w:rPr>
         <w:t>Translator :</w:t>
       </w:r>
       <w:proofErr w:type="gramEnd"/>
       <w:r>
-        <w:rPr>
-          <w:lang w:val="en-US"/>
-        </w:rPr>
         <w:t xml:space="preserve"> Constans, Léopold-Albert (1891 – 1936)</w:t>
       </w:r>
     </w:p>
     <w:p>
       <w:pPr>
         <w:pStyle w:val="term"/>
-        <w:rPr>
-          <w:lang w:val="en-US"/>
-        </w:rPr>
-      </w:pPr>
-      <w:r>
-        <w:rPr>
-          <w:lang w:val="en-US"/>
-        </w:rPr>
+      </w:pPr>
+      <w:r>
         <w:t>Created : 1926</w:t>
       </w:r>
     </w:p>
     <w:p>
       <w:pPr>
         <w:pStyle w:val="term"/>
-        <w:rPr>
-          <w:lang w:val="en-US"/>
-        </w:rPr>
       </w:pPr>
       <w:proofErr w:type="gramStart"/>
       <w:r>
-        <w:rPr>
-          <w:lang w:val="en-US"/>
-        </w:rPr>
         <w:t>Publisher :</w:t>
       </w:r>
       <w:proofErr w:type="gramEnd"/>
       <w:r>
-        <w:rPr>
-          <w:lang w:val="en-US"/>
-        </w:rPr>
         <w:t xml:space="preserve"> </w:t>
       </w:r>
       <w:r>
-        <w:rPr>
-          <w:lang w:val="en-US"/>
-        </w:rPr>
         <w:t>OBVIL</w:t>
       </w:r>
     </w:p>
     <w:p>
       <w:pPr>
         <w:pStyle w:val="term"/>
-        <w:rPr>
-          <w:lang w:val="en-US"/>
-        </w:rPr>
-      </w:pPr>
-      <w:r>
-        <w:rPr>
-          <w:lang w:val="en-US"/>
-        </w:rPr>
+      </w:pPr>
+      <w:r>
         <w:t>Issued : 2014</w:t>
       </w:r>
     </w:p>
@@ -142,28 +89,20 @@
         <w:pStyle w:val="term"/>
         <w:rPr>
           <w:rStyle w:val="LienInternet"/>
-          <w:lang w:val="en-US"/>
         </w:rPr>
       </w:pPr>
       <w:proofErr w:type="spellStart"/>
       <w:r>
-        <w:rPr>
-          <w:lang w:val="en-US"/>
-        </w:rPr>
         <w:t>Licence</w:t>
       </w:r>
       <w:proofErr w:type="spellEnd"/>
       <w:r>
-        <w:rPr>
-          <w:lang w:val="en-US"/>
-        </w:rPr>
         <w:t xml:space="preserve"> : </w:t>
       </w:r>
       <w:hyperlink r:id="rId7">
         <w:r>
           <w:rPr>
             <w:rStyle w:val="LienInternet"/>
-            <w:lang w:val="en-US"/>
           </w:rPr>
           <w:t>Domaine public</w:t>
         </w:r>
@@ -1849,8 +1788,8 @@
     <w:rPrDefault>
       <w:rPr>
         <w:rFonts w:ascii="Times New Roman" w:eastAsia="Times New Roman" w:hAnsi="Times New Roman" w:cs="Times New Roman"/>
-        <w:sz w:val="24"/>
-        <w:szCs w:val="24"/>
+        <w:sz w:val="20"/>
+        <w:szCs w:val="20"/>
         <w:lang w:val="fr-FR" w:eastAsia="fr-FR" w:bidi="ar-SA"/>
       </w:rPr>
     </w:rPrDefault>
@@ -2798,7 +2737,7 @@
     <w:qFormat/>
     <w:rsid w:val="00975CB9"/>
     <w:pPr>
-      <w:jc w:val="both"/>
+      <w:jc w:val="left"/>
     </w:pPr>
     <w:rPr>
       <w:color w:val="00000A"/>

</xml_diff>

<commit_message>
Bug Lien vide dans une note
</commit_message>
<xml_diff>
--- a/template.docx
+++ b/template.docx
@@ -1205,20 +1205,6 @@
 
 <file path=word/endnotes.xml><?xml version="1.0" encoding="utf-8"?>
 <w:endnotes xmlns:wpc="http://schemas.microsoft.com/office/word/2010/wordprocessingCanvas" xmlns:mo="http://schemas.microsoft.com/office/mac/office/2008/main" xmlns:mc="http://schemas.openxmlformats.org/markup-compatibility/2006" xmlns:mv="urn:schemas-microsoft-com:mac:vml" xmlns:o="urn:schemas-microsoft-com:office:office" xmlns:r="http://schemas.openxmlformats.org/officeDocument/2006/relationships" xmlns:m="http://schemas.openxmlformats.org/officeDocument/2006/math" xmlns:v="urn:schemas-microsoft-com:vml" xmlns:wp14="http://schemas.microsoft.com/office/word/2010/wordprocessingDrawing" xmlns:wp="http://schemas.openxmlformats.org/drawingml/2006/wordprocessingDrawing" xmlns:w10="urn:schemas-microsoft-com:office:word" xmlns:w="http://schemas.openxmlformats.org/wordprocessingml/2006/main" xmlns:w14="http://schemas.microsoft.com/office/word/2010/wordml" xmlns:w15="http://schemas.microsoft.com/office/word/2012/wordml" xmlns:wpg="http://schemas.microsoft.com/office/word/2010/wordprocessingGroup" xmlns:wpi="http://schemas.microsoft.com/office/word/2010/wordprocessingInk" xmlns:wne="http://schemas.microsoft.com/office/word/2006/wordml" xmlns:wps="http://schemas.microsoft.com/office/word/2010/wordprocessingShape" mc:Ignorable="w14 w15 wp14">
-  <w:endnote w:type="separator" w:id="-1">
-    <w:p>
-      <w:r>
-        <w:separator/>
-      </w:r>
-    </w:p>
-  </w:endnote>
-  <w:endnote w:type="continuationSeparator" w:id="0">
-    <w:p>
-      <w:r>
-        <w:continuationSeparator/>
-      </w:r>
-    </w:p>
-  </w:endnote>
 </w:endnotes>
 </file>
 
@@ -1306,479 +1292,6 @@
 
 <file path=word/numbering.xml><?xml version="1.0" encoding="utf-8"?>
 <w:numbering xmlns:wpc="http://schemas.microsoft.com/office/word/2010/wordprocessingCanvas" xmlns:mo="http://schemas.microsoft.com/office/mac/office/2008/main" xmlns:mc="http://schemas.openxmlformats.org/markup-compatibility/2006" xmlns:mv="urn:schemas-microsoft-com:mac:vml" xmlns:o="urn:schemas-microsoft-com:office:office" xmlns:r="http://schemas.openxmlformats.org/officeDocument/2006/relationships" xmlns:m="http://schemas.openxmlformats.org/officeDocument/2006/math" xmlns:v="urn:schemas-microsoft-com:vml" xmlns:wp14="http://schemas.microsoft.com/office/word/2010/wordprocessingDrawing" xmlns:wp="http://schemas.openxmlformats.org/drawingml/2006/wordprocessingDrawing" xmlns:w10="urn:schemas-microsoft-com:office:word" xmlns:w="http://schemas.openxmlformats.org/wordprocessingml/2006/main" xmlns:w14="http://schemas.microsoft.com/office/word/2010/wordml" xmlns:w15="http://schemas.microsoft.com/office/word/2012/wordml" xmlns:wpg="http://schemas.microsoft.com/office/word/2010/wordprocessingGroup" xmlns:wpi="http://schemas.microsoft.com/office/word/2010/wordprocessingInk" xmlns:wne="http://schemas.microsoft.com/office/word/2006/wordml" xmlns:wps="http://schemas.microsoft.com/office/word/2010/wordprocessingShape" mc:Ignorable="w14 w15 wp14">
-  <w:abstractNum w:abstractNumId="0">
-    <w:nsid w:val="11F22A50"/>
-    <w:multiLevelType w:val="multilevel"/>
-    <w:tmpl w:val="1C46132E"/>
-    <w:lvl w:ilvl="0">
-      <w:start w:val="1"/>
-      <w:numFmt w:val="decimal"/>
-      <w:lvlText w:val="%1."/>
-      <w:lvlJc w:val="left"/>
-      <w:pPr>
-        <w:ind w:left="720" w:hanging="360"/>
-      </w:pPr>
-      <w:rPr>
-        <w:rFonts w:hint="default"/>
-      </w:rPr>
-    </w:lvl>
-    <w:lvl w:ilvl="1">
-      <w:start w:val="1"/>
-      <w:numFmt w:val="bullet"/>
-      <w:lvlText w:val="o"/>
-      <w:lvlJc w:val="left"/>
-      <w:pPr>
-        <w:ind w:left="1440" w:hanging="360"/>
-      </w:pPr>
-      <w:rPr>
-        <w:rFonts w:ascii="Courier New" w:hAnsi="Courier New" w:cs="Courier New" w:hint="default"/>
-      </w:rPr>
-    </w:lvl>
-    <w:lvl w:ilvl="2">
-      <w:start w:val="1"/>
-      <w:numFmt w:val="bullet"/>
-      <w:lvlText w:val=""/>
-      <w:lvlJc w:val="left"/>
-      <w:pPr>
-        <w:ind w:left="2160" w:hanging="360"/>
-      </w:pPr>
-      <w:rPr>
-        <w:rFonts w:ascii="Wingdings" w:hAnsi="Wingdings" w:cs="Wingdings" w:hint="default"/>
-      </w:rPr>
-    </w:lvl>
-    <w:lvl w:ilvl="3">
-      <w:start w:val="1"/>
-      <w:numFmt w:val="bullet"/>
-      <w:lvlText w:val=""/>
-      <w:lvlJc w:val="left"/>
-      <w:pPr>
-        <w:ind w:left="2880" w:hanging="360"/>
-      </w:pPr>
-      <w:rPr>
-        <w:rFonts w:ascii="Symbol" w:hAnsi="Symbol" w:cs="Symbol" w:hint="default"/>
-      </w:rPr>
-    </w:lvl>
-    <w:lvl w:ilvl="4">
-      <w:start w:val="1"/>
-      <w:numFmt w:val="bullet"/>
-      <w:lvlText w:val="o"/>
-      <w:lvlJc w:val="left"/>
-      <w:pPr>
-        <w:ind w:left="3600" w:hanging="360"/>
-      </w:pPr>
-      <w:rPr>
-        <w:rFonts w:ascii="Courier New" w:hAnsi="Courier New" w:cs="Courier New" w:hint="default"/>
-      </w:rPr>
-    </w:lvl>
-    <w:lvl w:ilvl="5">
-      <w:start w:val="1"/>
-      <w:numFmt w:val="bullet"/>
-      <w:lvlText w:val=""/>
-      <w:lvlJc w:val="left"/>
-      <w:pPr>
-        <w:ind w:left="4320" w:hanging="360"/>
-      </w:pPr>
-      <w:rPr>
-        <w:rFonts w:ascii="Wingdings" w:hAnsi="Wingdings" w:cs="Wingdings" w:hint="default"/>
-      </w:rPr>
-    </w:lvl>
-    <w:lvl w:ilvl="6">
-      <w:start w:val="1"/>
-      <w:numFmt w:val="bullet"/>
-      <w:lvlText w:val=""/>
-      <w:lvlJc w:val="left"/>
-      <w:pPr>
-        <w:ind w:left="5040" w:hanging="360"/>
-      </w:pPr>
-      <w:rPr>
-        <w:rFonts w:ascii="Symbol" w:hAnsi="Symbol" w:cs="Symbol" w:hint="default"/>
-      </w:rPr>
-    </w:lvl>
-    <w:lvl w:ilvl="7">
-      <w:start w:val="1"/>
-      <w:numFmt w:val="bullet"/>
-      <w:lvlText w:val="o"/>
-      <w:lvlJc w:val="left"/>
-      <w:pPr>
-        <w:ind w:left="5760" w:hanging="360"/>
-      </w:pPr>
-      <w:rPr>
-        <w:rFonts w:ascii="Courier New" w:hAnsi="Courier New" w:cs="Courier New" w:hint="default"/>
-      </w:rPr>
-    </w:lvl>
-    <w:lvl w:ilvl="8">
-      <w:start w:val="1"/>
-      <w:numFmt w:val="bullet"/>
-      <w:lvlText w:val=""/>
-      <w:lvlJc w:val="left"/>
-      <w:pPr>
-        <w:ind w:left="6480" w:hanging="360"/>
-      </w:pPr>
-      <w:rPr>
-        <w:rFonts w:ascii="Wingdings" w:hAnsi="Wingdings" w:cs="Wingdings" w:hint="default"/>
-      </w:rPr>
-    </w:lvl>
-  </w:abstractNum>
-  <w:abstractNum w:abstractNumId="1">
-    <w:nsid w:val="26037504"/>
-    <w:multiLevelType w:val="multilevel"/>
-    <w:tmpl w:val="1C46132E"/>
-    <w:lvl w:ilvl="0">
-      <w:start w:val="1"/>
-      <w:numFmt w:val="decimal"/>
-      <w:lvlText w:val="%1."/>
-      <w:lvlJc w:val="left"/>
-      <w:pPr>
-        <w:ind w:left="720" w:hanging="360"/>
-      </w:pPr>
-      <w:rPr>
-        <w:rFonts w:hint="default"/>
-      </w:rPr>
-    </w:lvl>
-    <w:lvl w:ilvl="1">
-      <w:start w:val="1"/>
-      <w:numFmt w:val="bullet"/>
-      <w:lvlText w:val="o"/>
-      <w:lvlJc w:val="left"/>
-      <w:pPr>
-        <w:ind w:left="1440" w:hanging="360"/>
-      </w:pPr>
-      <w:rPr>
-        <w:rFonts w:ascii="Courier New" w:hAnsi="Courier New" w:cs="Courier New" w:hint="default"/>
-      </w:rPr>
-    </w:lvl>
-    <w:lvl w:ilvl="2">
-      <w:start w:val="1"/>
-      <w:numFmt w:val="bullet"/>
-      <w:lvlText w:val=""/>
-      <w:lvlJc w:val="left"/>
-      <w:pPr>
-        <w:ind w:left="2160" w:hanging="360"/>
-      </w:pPr>
-      <w:rPr>
-        <w:rFonts w:ascii="Wingdings" w:hAnsi="Wingdings" w:cs="Wingdings" w:hint="default"/>
-      </w:rPr>
-    </w:lvl>
-    <w:lvl w:ilvl="3">
-      <w:start w:val="1"/>
-      <w:numFmt w:val="bullet"/>
-      <w:lvlText w:val=""/>
-      <w:lvlJc w:val="left"/>
-      <w:pPr>
-        <w:ind w:left="2880" w:hanging="360"/>
-      </w:pPr>
-      <w:rPr>
-        <w:rFonts w:ascii="Symbol" w:hAnsi="Symbol" w:cs="Symbol" w:hint="default"/>
-      </w:rPr>
-    </w:lvl>
-    <w:lvl w:ilvl="4">
-      <w:start w:val="1"/>
-      <w:numFmt w:val="bullet"/>
-      <w:lvlText w:val="o"/>
-      <w:lvlJc w:val="left"/>
-      <w:pPr>
-        <w:ind w:left="3600" w:hanging="360"/>
-      </w:pPr>
-      <w:rPr>
-        <w:rFonts w:ascii="Courier New" w:hAnsi="Courier New" w:cs="Courier New" w:hint="default"/>
-      </w:rPr>
-    </w:lvl>
-    <w:lvl w:ilvl="5">
-      <w:start w:val="1"/>
-      <w:numFmt w:val="bullet"/>
-      <w:lvlText w:val=""/>
-      <w:lvlJc w:val="left"/>
-      <w:pPr>
-        <w:ind w:left="4320" w:hanging="360"/>
-      </w:pPr>
-      <w:rPr>
-        <w:rFonts w:ascii="Wingdings" w:hAnsi="Wingdings" w:cs="Wingdings" w:hint="default"/>
-      </w:rPr>
-    </w:lvl>
-    <w:lvl w:ilvl="6">
-      <w:start w:val="1"/>
-      <w:numFmt w:val="bullet"/>
-      <w:lvlText w:val=""/>
-      <w:lvlJc w:val="left"/>
-      <w:pPr>
-        <w:ind w:left="5040" w:hanging="360"/>
-      </w:pPr>
-      <w:rPr>
-        <w:rFonts w:ascii="Symbol" w:hAnsi="Symbol" w:cs="Symbol" w:hint="default"/>
-      </w:rPr>
-    </w:lvl>
-    <w:lvl w:ilvl="7">
-      <w:start w:val="1"/>
-      <w:numFmt w:val="bullet"/>
-      <w:lvlText w:val="o"/>
-      <w:lvlJc w:val="left"/>
-      <w:pPr>
-        <w:ind w:left="5760" w:hanging="360"/>
-      </w:pPr>
-      <w:rPr>
-        <w:rFonts w:ascii="Courier New" w:hAnsi="Courier New" w:cs="Courier New" w:hint="default"/>
-      </w:rPr>
-    </w:lvl>
-    <w:lvl w:ilvl="8">
-      <w:start w:val="1"/>
-      <w:numFmt w:val="bullet"/>
-      <w:lvlText w:val=""/>
-      <w:lvlJc w:val="left"/>
-      <w:pPr>
-        <w:ind w:left="6480" w:hanging="360"/>
-      </w:pPr>
-      <w:rPr>
-        <w:rFonts w:ascii="Wingdings" w:hAnsi="Wingdings" w:cs="Wingdings" w:hint="default"/>
-      </w:rPr>
-    </w:lvl>
-  </w:abstractNum>
-  <w:abstractNum w:abstractNumId="2">
-    <w:nsid w:val="673E0339"/>
-    <w:multiLevelType w:val="multilevel"/>
-    <w:tmpl w:val="1C46132E"/>
-    <w:lvl w:ilvl="0">
-      <w:start w:val="1"/>
-      <w:numFmt w:val="decimal"/>
-      <w:lvlText w:val="%1."/>
-      <w:lvlJc w:val="left"/>
-      <w:pPr>
-        <w:ind w:left="720" w:hanging="360"/>
-      </w:pPr>
-      <w:rPr>
-        <w:rFonts w:hint="default"/>
-      </w:rPr>
-    </w:lvl>
-    <w:lvl w:ilvl="1">
-      <w:start w:val="1"/>
-      <w:numFmt w:val="bullet"/>
-      <w:lvlText w:val="o"/>
-      <w:lvlJc w:val="left"/>
-      <w:pPr>
-        <w:ind w:left="1440" w:hanging="360"/>
-      </w:pPr>
-      <w:rPr>
-        <w:rFonts w:ascii="Courier New" w:hAnsi="Courier New" w:cs="Courier New" w:hint="default"/>
-      </w:rPr>
-    </w:lvl>
-    <w:lvl w:ilvl="2">
-      <w:start w:val="1"/>
-      <w:numFmt w:val="bullet"/>
-      <w:lvlText w:val=""/>
-      <w:lvlJc w:val="left"/>
-      <w:pPr>
-        <w:ind w:left="2160" w:hanging="360"/>
-      </w:pPr>
-      <w:rPr>
-        <w:rFonts w:ascii="Wingdings" w:hAnsi="Wingdings" w:cs="Wingdings" w:hint="default"/>
-      </w:rPr>
-    </w:lvl>
-    <w:lvl w:ilvl="3">
-      <w:start w:val="1"/>
-      <w:numFmt w:val="bullet"/>
-      <w:lvlText w:val=""/>
-      <w:lvlJc w:val="left"/>
-      <w:pPr>
-        <w:ind w:left="2880" w:hanging="360"/>
-      </w:pPr>
-      <w:rPr>
-        <w:rFonts w:ascii="Symbol" w:hAnsi="Symbol" w:cs="Symbol" w:hint="default"/>
-      </w:rPr>
-    </w:lvl>
-    <w:lvl w:ilvl="4">
-      <w:start w:val="1"/>
-      <w:numFmt w:val="bullet"/>
-      <w:lvlText w:val="o"/>
-      <w:lvlJc w:val="left"/>
-      <w:pPr>
-        <w:ind w:left="3600" w:hanging="360"/>
-      </w:pPr>
-      <w:rPr>
-        <w:rFonts w:ascii="Courier New" w:hAnsi="Courier New" w:cs="Courier New" w:hint="default"/>
-      </w:rPr>
-    </w:lvl>
-    <w:lvl w:ilvl="5">
-      <w:start w:val="1"/>
-      <w:numFmt w:val="bullet"/>
-      <w:lvlText w:val=""/>
-      <w:lvlJc w:val="left"/>
-      <w:pPr>
-        <w:ind w:left="4320" w:hanging="360"/>
-      </w:pPr>
-      <w:rPr>
-        <w:rFonts w:ascii="Wingdings" w:hAnsi="Wingdings" w:cs="Wingdings" w:hint="default"/>
-      </w:rPr>
-    </w:lvl>
-    <w:lvl w:ilvl="6">
-      <w:start w:val="1"/>
-      <w:numFmt w:val="bullet"/>
-      <w:lvlText w:val=""/>
-      <w:lvlJc w:val="left"/>
-      <w:pPr>
-        <w:ind w:left="5040" w:hanging="360"/>
-      </w:pPr>
-      <w:rPr>
-        <w:rFonts w:ascii="Symbol" w:hAnsi="Symbol" w:cs="Symbol" w:hint="default"/>
-      </w:rPr>
-    </w:lvl>
-    <w:lvl w:ilvl="7">
-      <w:start w:val="1"/>
-      <w:numFmt w:val="bullet"/>
-      <w:lvlText w:val="o"/>
-      <w:lvlJc w:val="left"/>
-      <w:pPr>
-        <w:ind w:left="5760" w:hanging="360"/>
-      </w:pPr>
-      <w:rPr>
-        <w:rFonts w:ascii="Courier New" w:hAnsi="Courier New" w:cs="Courier New" w:hint="default"/>
-      </w:rPr>
-    </w:lvl>
-    <w:lvl w:ilvl="8">
-      <w:start w:val="1"/>
-      <w:numFmt w:val="bullet"/>
-      <w:lvlText w:val=""/>
-      <w:lvlJc w:val="left"/>
-      <w:pPr>
-        <w:ind w:left="6480" w:hanging="360"/>
-      </w:pPr>
-      <w:rPr>
-        <w:rFonts w:ascii="Wingdings" w:hAnsi="Wingdings" w:cs="Wingdings" w:hint="default"/>
-      </w:rPr>
-    </w:lvl>
-  </w:abstractNum>
-  <w:abstractNum w:abstractNumId="3">
-    <w:nsid w:val="736235AB"/>
-    <w:multiLevelType w:val="multilevel"/>
-    <w:tmpl w:val="5C2C5BE2"/>
-    <w:lvl w:ilvl="0">
-      <w:start w:val="1"/>
-      <w:numFmt w:val="none"/>
-      <w:suff w:val="nothing"/>
-      <w:lvlText w:val=""/>
-      <w:lvlJc w:val="left"/>
-      <w:pPr>
-        <w:tabs>
-          <w:tab w:val="num" w:pos="432"/>
-        </w:tabs>
-        <w:ind w:left="432" w:hanging="432"/>
-      </w:pPr>
-    </w:lvl>
-    <w:lvl w:ilvl="1">
-      <w:start w:val="1"/>
-      <w:numFmt w:val="none"/>
-      <w:suff w:val="nothing"/>
-      <w:lvlText w:val=""/>
-      <w:lvlJc w:val="left"/>
-      <w:pPr>
-        <w:tabs>
-          <w:tab w:val="num" w:pos="576"/>
-        </w:tabs>
-        <w:ind w:left="576" w:hanging="576"/>
-      </w:pPr>
-    </w:lvl>
-    <w:lvl w:ilvl="2">
-      <w:start w:val="1"/>
-      <w:numFmt w:val="none"/>
-      <w:suff w:val="nothing"/>
-      <w:lvlText w:val=""/>
-      <w:lvlJc w:val="left"/>
-      <w:pPr>
-        <w:tabs>
-          <w:tab w:val="num" w:pos="720"/>
-        </w:tabs>
-        <w:ind w:left="720" w:hanging="720"/>
-      </w:pPr>
-    </w:lvl>
-    <w:lvl w:ilvl="3">
-      <w:start w:val="1"/>
-      <w:numFmt w:val="none"/>
-      <w:suff w:val="nothing"/>
-      <w:lvlText w:val=""/>
-      <w:lvlJc w:val="left"/>
-      <w:pPr>
-        <w:tabs>
-          <w:tab w:val="num" w:pos="864"/>
-        </w:tabs>
-        <w:ind w:left="864" w:hanging="864"/>
-      </w:pPr>
-    </w:lvl>
-    <w:lvl w:ilvl="4">
-      <w:start w:val="1"/>
-      <w:numFmt w:val="none"/>
-      <w:suff w:val="nothing"/>
-      <w:lvlText w:val=""/>
-      <w:lvlJc w:val="left"/>
-      <w:pPr>
-        <w:tabs>
-          <w:tab w:val="num" w:pos="1008"/>
-        </w:tabs>
-        <w:ind w:left="1008" w:hanging="1008"/>
-      </w:pPr>
-    </w:lvl>
-    <w:lvl w:ilvl="5">
-      <w:start w:val="1"/>
-      <w:numFmt w:val="none"/>
-      <w:suff w:val="nothing"/>
-      <w:lvlText w:val=""/>
-      <w:lvlJc w:val="left"/>
-      <w:pPr>
-        <w:tabs>
-          <w:tab w:val="num" w:pos="1152"/>
-        </w:tabs>
-        <w:ind w:left="1152" w:hanging="1152"/>
-      </w:pPr>
-    </w:lvl>
-    <w:lvl w:ilvl="6">
-      <w:start w:val="1"/>
-      <w:numFmt w:val="none"/>
-      <w:suff w:val="nothing"/>
-      <w:lvlText w:val=""/>
-      <w:lvlJc w:val="left"/>
-      <w:pPr>
-        <w:tabs>
-          <w:tab w:val="num" w:pos="1296"/>
-        </w:tabs>
-        <w:ind w:left="1296" w:hanging="1296"/>
-      </w:pPr>
-    </w:lvl>
-    <w:lvl w:ilvl="7">
-      <w:start w:val="1"/>
-      <w:numFmt w:val="none"/>
-      <w:suff w:val="nothing"/>
-      <w:lvlText w:val=""/>
-      <w:lvlJc w:val="left"/>
-      <w:pPr>
-        <w:tabs>
-          <w:tab w:val="num" w:pos="1440"/>
-        </w:tabs>
-        <w:ind w:left="1440" w:hanging="1440"/>
-      </w:pPr>
-    </w:lvl>
-    <w:lvl w:ilvl="8">
-      <w:start w:val="1"/>
-      <w:numFmt w:val="none"/>
-      <w:suff w:val="nothing"/>
-      <w:lvlText w:val=""/>
-      <w:lvlJc w:val="left"/>
-      <w:pPr>
-        <w:tabs>
-          <w:tab w:val="num" w:pos="1584"/>
-        </w:tabs>
-        <w:ind w:left="1584" w:hanging="1584"/>
-      </w:pPr>
-    </w:lvl>
-  </w:abstractNum>
-  <w:num w:numId="1">
-    <w:abstractNumId w:val="1"/>
-  </w:num>
-  <w:num w:numId="2">
-    <w:abstractNumId w:val="3"/>
-  </w:num>
-  <w:num w:numId="3">
-    <w:abstractNumId w:val="0"/>
-  </w:num>
-  <w:num w:numId="4">
-    <w:abstractNumId w:val="2"/>
-  </w:num>
 </w:numbering>
 </file>
 
@@ -1799,377 +1312,6 @@
       </w:pPr>
     </w:pPrDefault>
   </w:docDefaults>
-  <w:latentStyles w:defLockedState="0" w:defUIPriority="99" w:defSemiHidden="0" w:defUnhideWhenUsed="0" w:defQFormat="0" w:count="382">
-    <w:lsdException w:name="Normal" w:uiPriority="0" w:qFormat="1"/>
-    <w:lsdException w:name="heading 1" w:uiPriority="0" w:qFormat="1"/>
-    <w:lsdException w:name="heading 2" w:semiHidden="1" w:uiPriority="0" w:unhideWhenUsed="1" w:qFormat="1"/>
-    <w:lsdException w:name="heading 3" w:semiHidden="1" w:uiPriority="0" w:unhideWhenUsed="1" w:qFormat="1"/>
-    <w:lsdException w:name="heading 4" w:semiHidden="1" w:uiPriority="0" w:unhideWhenUsed="1" w:qFormat="1"/>
-    <w:lsdException w:name="heading 5" w:semiHidden="1" w:uiPriority="0" w:unhideWhenUsed="1" w:qFormat="1"/>
-    <w:lsdException w:name="heading 6" w:semiHidden="1" w:uiPriority="0" w:unhideWhenUsed="1" w:qFormat="1"/>
-    <w:lsdException w:name="heading 7" w:semiHidden="1" w:uiPriority="0" w:unhideWhenUsed="1" w:qFormat="1"/>
-    <w:lsdException w:name="heading 8" w:semiHidden="1" w:uiPriority="0" w:unhideWhenUsed="1" w:qFormat="1"/>
-    <w:lsdException w:name="heading 9" w:semiHidden="1" w:uiPriority="0" w:unhideWhenUsed="1" w:qFormat="1"/>
-    <w:lsdException w:name="index 1" w:semiHidden="1" w:unhideWhenUsed="1"/>
-    <w:lsdException w:name="index 2" w:semiHidden="1" w:unhideWhenUsed="1"/>
-    <w:lsdException w:name="index 3" w:semiHidden="1" w:unhideWhenUsed="1"/>
-    <w:lsdException w:name="index 4" w:semiHidden="1" w:unhideWhenUsed="1"/>
-    <w:lsdException w:name="index 5" w:semiHidden="1" w:unhideWhenUsed="1"/>
-    <w:lsdException w:name="index 6" w:semiHidden="1" w:unhideWhenUsed="1"/>
-    <w:lsdException w:name="index 7" w:semiHidden="1" w:unhideWhenUsed="1"/>
-    <w:lsdException w:name="index 8" w:semiHidden="1" w:unhideWhenUsed="1"/>
-    <w:lsdException w:name="index 9" w:semiHidden="1" w:unhideWhenUsed="1"/>
-    <w:lsdException w:name="toc 1" w:semiHidden="1" w:unhideWhenUsed="1"/>
-    <w:lsdException w:name="toc 2" w:semiHidden="1" w:unhideWhenUsed="1"/>
-    <w:lsdException w:name="toc 3" w:semiHidden="1" w:unhideWhenUsed="1"/>
-    <w:lsdException w:name="toc 4" w:semiHidden="1" w:unhideWhenUsed="1"/>
-    <w:lsdException w:name="toc 5" w:semiHidden="1" w:unhideWhenUsed="1"/>
-    <w:lsdException w:name="toc 6" w:semiHidden="1" w:unhideWhenUsed="1"/>
-    <w:lsdException w:name="toc 7" w:semiHidden="1" w:unhideWhenUsed="1"/>
-    <w:lsdException w:name="toc 8" w:semiHidden="1" w:unhideWhenUsed="1"/>
-    <w:lsdException w:name="toc 9" w:semiHidden="1" w:unhideWhenUsed="1"/>
-    <w:lsdException w:name="Normal Indent" w:semiHidden="1" w:unhideWhenUsed="1"/>
-    <w:lsdException w:name="footnote text" w:semiHidden="1" w:uiPriority="0" w:unhideWhenUsed="1"/>
-    <w:lsdException w:name="annotation text" w:semiHidden="1" w:unhideWhenUsed="1"/>
-    <w:lsdException w:name="header" w:semiHidden="1" w:unhideWhenUsed="1"/>
-    <w:lsdException w:name="footer" w:semiHidden="1" w:unhideWhenUsed="1"/>
-    <w:lsdException w:name="index heading" w:semiHidden="1" w:unhideWhenUsed="1"/>
-    <w:lsdException w:name="caption" w:semiHidden="1" w:unhideWhenUsed="1"/>
-    <w:lsdException w:name="table of figures" w:semiHidden="1" w:unhideWhenUsed="1"/>
-    <w:lsdException w:name="envelope address" w:semiHidden="1" w:unhideWhenUsed="1"/>
-    <w:lsdException w:name="envelope return" w:semiHidden="1" w:unhideWhenUsed="1"/>
-    <w:lsdException w:name="footnote reference" w:semiHidden="1" w:uiPriority="0" w:unhideWhenUsed="1"/>
-    <w:lsdException w:name="annotation reference" w:semiHidden="1" w:unhideWhenUsed="1"/>
-    <w:lsdException w:name="line number" w:semiHidden="1" w:unhideWhenUsed="1"/>
-    <w:lsdException w:name="page number" w:semiHidden="1" w:unhideWhenUsed="1"/>
-    <w:lsdException w:name="endnote reference" w:semiHidden="1" w:unhideWhenUsed="1"/>
-    <w:lsdException w:name="endnote text" w:semiHidden="1" w:unhideWhenUsed="1"/>
-    <w:lsdException w:name="table of authorities" w:semiHidden="1" w:unhideWhenUsed="1"/>
-    <w:lsdException w:name="macro" w:semiHidden="1" w:unhideWhenUsed="1"/>
-    <w:lsdException w:name="toa heading" w:semiHidden="1" w:unhideWhenUsed="1"/>
-    <w:lsdException w:name="List" w:semiHidden="1" w:unhideWhenUsed="1"/>
-    <w:lsdException w:name="List Bullet" w:semiHidden="1" w:unhideWhenUsed="1"/>
-    <w:lsdException w:name="List Number" w:semiHidden="1" w:unhideWhenUsed="1"/>
-    <w:lsdException w:name="List 2" w:semiHidden="1" w:unhideWhenUsed="1"/>
-    <w:lsdException w:name="List 3" w:semiHidden="1" w:unhideWhenUsed="1"/>
-    <w:lsdException w:name="List 4" w:semiHidden="1" w:unhideWhenUsed="1"/>
-    <w:lsdException w:name="List 5" w:semiHidden="1" w:unhideWhenUsed="1"/>
-    <w:lsdException w:name="List Bullet 2" w:semiHidden="1" w:unhideWhenUsed="1"/>
-    <w:lsdException w:name="List Bullet 3" w:semiHidden="1" w:unhideWhenUsed="1"/>
-    <w:lsdException w:name="List Bullet 4" w:semiHidden="1" w:unhideWhenUsed="1"/>
-    <w:lsdException w:name="List Bullet 5" w:semiHidden="1" w:unhideWhenUsed="1"/>
-    <w:lsdException w:name="List Number 2" w:semiHidden="1" w:unhideWhenUsed="1"/>
-    <w:lsdException w:name="List Number 3" w:semiHidden="1" w:unhideWhenUsed="1"/>
-    <w:lsdException w:name="List Number 4" w:semiHidden="1" w:unhideWhenUsed="1"/>
-    <w:lsdException w:name="List Number 5" w:semiHidden="1" w:unhideWhenUsed="1"/>
-    <w:lsdException w:name="Closing" w:semiHidden="1" w:unhideWhenUsed="1"/>
-    <w:lsdException w:name="Signature" w:semiHidden="1" w:unhideWhenUsed="1"/>
-    <w:lsdException w:name="Default Paragraph Font" w:semiHidden="1" w:unhideWhenUsed="1"/>
-    <w:lsdException w:name="Body Text" w:semiHidden="1" w:unhideWhenUsed="1"/>
-    <w:lsdException w:name="Body Text Indent" w:semiHidden="1" w:unhideWhenUsed="1"/>
-    <w:lsdException w:name="List Continue" w:semiHidden="1" w:unhideWhenUsed="1"/>
-    <w:lsdException w:name="List Continue 2" w:semiHidden="1" w:unhideWhenUsed="1"/>
-    <w:lsdException w:name="List Continue 3" w:semiHidden="1" w:unhideWhenUsed="1"/>
-    <w:lsdException w:name="List Continue 4" w:semiHidden="1" w:unhideWhenUsed="1"/>
-    <w:lsdException w:name="List Continue 5" w:semiHidden="1" w:unhideWhenUsed="1"/>
-    <w:lsdException w:name="Message Header" w:semiHidden="1" w:unhideWhenUsed="1"/>
-    <w:lsdException w:name="Salutation" w:semiHidden="1" w:unhideWhenUsed="1"/>
-    <w:lsdException w:name="Date" w:semiHidden="1" w:unhideWhenUsed="1"/>
-    <w:lsdException w:name="Body Text First Indent" w:semiHidden="1" w:unhideWhenUsed="1"/>
-    <w:lsdException w:name="Body Text First Indent 2" w:semiHidden="1" w:unhideWhenUsed="1"/>
-    <w:lsdException w:name="Note Heading" w:semiHidden="1" w:unhideWhenUsed="1"/>
-    <w:lsdException w:name="Body Text 2" w:semiHidden="1" w:unhideWhenUsed="1"/>
-    <w:lsdException w:name="Body Text 3" w:semiHidden="1" w:unhideWhenUsed="1"/>
-    <w:lsdException w:name="Body Text Indent 2" w:semiHidden="1" w:unhideWhenUsed="1"/>
-    <w:lsdException w:name="Body Text Indent 3" w:semiHidden="1" w:unhideWhenUsed="1"/>
-    <w:lsdException w:name="Block Text" w:semiHidden="1" w:unhideWhenUsed="1"/>
-    <w:lsdException w:name="Hyperlink" w:semiHidden="1" w:unhideWhenUsed="1"/>
-    <w:lsdException w:name="FollowedHyperlink" w:semiHidden="1" w:unhideWhenUsed="1"/>
-    <w:lsdException w:name="Document Map" w:semiHidden="1" w:unhideWhenUsed="1"/>
-    <w:lsdException w:name="Plain Text" w:semiHidden="1" w:unhideWhenUsed="1"/>
-    <w:lsdException w:name="E-mail Signature" w:semiHidden="1" w:unhideWhenUsed="1"/>
-    <w:lsdException w:name="HTML Top of Form" w:semiHidden="1" w:unhideWhenUsed="1"/>
-    <w:lsdException w:name="HTML Bottom of Form" w:semiHidden="1" w:unhideWhenUsed="1"/>
-    <w:lsdException w:name="Normal (Web)" w:semiHidden="1" w:unhideWhenUsed="1"/>
-    <w:lsdException w:name="HTML Acronym" w:semiHidden="1" w:unhideWhenUsed="1"/>
-    <w:lsdException w:name="HTML Address" w:semiHidden="1" w:unhideWhenUsed="1"/>
-    <w:lsdException w:name="HTML Cite" w:semiHidden="1" w:unhideWhenUsed="1"/>
-    <w:lsdException w:name="HTML Code" w:semiHidden="1" w:unhideWhenUsed="1"/>
-    <w:lsdException w:name="HTML Definition" w:semiHidden="1" w:unhideWhenUsed="1"/>
-    <w:lsdException w:name="HTML Keyboard" w:semiHidden="1" w:unhideWhenUsed="1"/>
-    <w:lsdException w:name="HTML Preformatted" w:semiHidden="1" w:unhideWhenUsed="1"/>
-    <w:lsdException w:name="HTML Sample" w:semiHidden="1" w:unhideWhenUsed="1"/>
-    <w:lsdException w:name="HTML Typewriter" w:semiHidden="1" w:unhideWhenUsed="1"/>
-    <w:lsdException w:name="HTML Variable" w:semiHidden="1" w:unhideWhenUsed="1"/>
-    <w:lsdException w:name="Normal Table" w:semiHidden="1" w:unhideWhenUsed="1"/>
-    <w:lsdException w:name="annotation subject" w:semiHidden="1" w:unhideWhenUsed="1"/>
-    <w:lsdException w:name="No List" w:semiHidden="1" w:unhideWhenUsed="1"/>
-    <w:lsdException w:name="Outline List 1" w:semiHidden="1" w:unhideWhenUsed="1"/>
-    <w:lsdException w:name="Outline List 2" w:semiHidden="1" w:unhideWhenUsed="1"/>
-    <w:lsdException w:name="Outline List 3" w:semiHidden="1" w:unhideWhenUsed="1"/>
-    <w:lsdException w:name="Table Simple 1" w:semiHidden="1" w:unhideWhenUsed="1"/>
-    <w:lsdException w:name="Table Simple 2" w:semiHidden="1" w:unhideWhenUsed="1"/>
-    <w:lsdException w:name="Table Simple 3" w:semiHidden="1" w:unhideWhenUsed="1"/>
-    <w:lsdException w:name="Table Classic 1" w:semiHidden="1" w:unhideWhenUsed="1"/>
-    <w:lsdException w:name="Table Classic 2" w:semiHidden="1" w:unhideWhenUsed="1"/>
-    <w:lsdException w:name="Table Classic 3" w:semiHidden="1" w:unhideWhenUsed="1"/>
-    <w:lsdException w:name="Table Classic 4" w:semiHidden="1" w:unhideWhenUsed="1"/>
-    <w:lsdException w:name="Table Colorful 1" w:semiHidden="1" w:unhideWhenUsed="1"/>
-    <w:lsdException w:name="Table Colorful 2" w:semiHidden="1" w:unhideWhenUsed="1"/>
-    <w:lsdException w:name="Table Colorful 3" w:semiHidden="1" w:unhideWhenUsed="1"/>
-    <w:lsdException w:name="Table Columns 1" w:semiHidden="1" w:unhideWhenUsed="1"/>
-    <w:lsdException w:name="Table Columns 2" w:semiHidden="1" w:unhideWhenUsed="1"/>
-    <w:lsdException w:name="Table Columns 3" w:semiHidden="1" w:unhideWhenUsed="1"/>
-    <w:lsdException w:name="Table Columns 4" w:semiHidden="1" w:unhideWhenUsed="1"/>
-    <w:lsdException w:name="Table Columns 5" w:semiHidden="1" w:unhideWhenUsed="1"/>
-    <w:lsdException w:name="Table Grid 1" w:semiHidden="1" w:unhideWhenUsed="1"/>
-    <w:lsdException w:name="Table Grid 2" w:semiHidden="1" w:unhideWhenUsed="1"/>
-    <w:lsdException w:name="Table Grid 3" w:semiHidden="1" w:unhideWhenUsed="1"/>
-    <w:lsdException w:name="Table Grid 4" w:semiHidden="1" w:unhideWhenUsed="1"/>
-    <w:lsdException w:name="Table Grid 5" w:semiHidden="1" w:unhideWhenUsed="1"/>
-    <w:lsdException w:name="Table Grid 6" w:semiHidden="1" w:unhideWhenUsed="1"/>
-    <w:lsdException w:name="Table Grid 7" w:semiHidden="1" w:unhideWhenUsed="1"/>
-    <w:lsdException w:name="Table Grid 8" w:semiHidden="1" w:unhideWhenUsed="1"/>
-    <w:lsdException w:name="Table List 1" w:semiHidden="1" w:unhideWhenUsed="1"/>
-    <w:lsdException w:name="Table List 2" w:semiHidden="1" w:unhideWhenUsed="1"/>
-    <w:lsdException w:name="Table List 3" w:semiHidden="1" w:unhideWhenUsed="1"/>
-    <w:lsdException w:name="Table List 4" w:semiHidden="1" w:unhideWhenUsed="1"/>
-    <w:lsdException w:name="Table List 5" w:semiHidden="1" w:unhideWhenUsed="1"/>
-    <w:lsdException w:name="Table List 6" w:semiHidden="1" w:unhideWhenUsed="1"/>
-    <w:lsdException w:name="Table List 7" w:semiHidden="1" w:unhideWhenUsed="1"/>
-    <w:lsdException w:name="Table List 8" w:semiHidden="1" w:unhideWhenUsed="1"/>
-    <w:lsdException w:name="Table 3D effects 1" w:semiHidden="1" w:unhideWhenUsed="1"/>
-    <w:lsdException w:name="Table 3D effects 2" w:semiHidden="1" w:unhideWhenUsed="1"/>
-    <w:lsdException w:name="Table 3D effects 3" w:semiHidden="1" w:unhideWhenUsed="1"/>
-    <w:lsdException w:name="Table Contemporary" w:semiHidden="1" w:unhideWhenUsed="1"/>
-    <w:lsdException w:name="Table Elegant" w:semiHidden="1" w:unhideWhenUsed="1"/>
-    <w:lsdException w:name="Table Professional" w:semiHidden="1" w:unhideWhenUsed="1"/>
-    <w:lsdException w:name="Table Subtle 1" w:semiHidden="1" w:unhideWhenUsed="1"/>
-    <w:lsdException w:name="Table Subtle 2" w:semiHidden="1" w:unhideWhenUsed="1"/>
-    <w:lsdException w:name="Table Web 1" w:semiHidden="1" w:unhideWhenUsed="1"/>
-    <w:lsdException w:name="Table Web 2" w:semiHidden="1" w:unhideWhenUsed="1"/>
-    <w:lsdException w:name="Table Web 3" w:semiHidden="1" w:unhideWhenUsed="1"/>
-    <w:lsdException w:name="Balloon Text" w:semiHidden="1" w:unhideWhenUsed="1"/>
-    <w:lsdException w:name="Table Theme" w:semiHidden="1" w:unhideWhenUsed="1"/>
-    <w:lsdException w:name="Note Level 1" w:semiHidden="1" w:unhideWhenUsed="1"/>
-    <w:lsdException w:name="Note Level 2" w:semiHidden="1" w:unhideWhenUsed="1"/>
-    <w:lsdException w:name="Note Level 3" w:semiHidden="1" w:unhideWhenUsed="1"/>
-    <w:lsdException w:name="Note Level 4" w:semiHidden="1" w:unhideWhenUsed="1"/>
-    <w:lsdException w:name="Note Level 5" w:semiHidden="1" w:unhideWhenUsed="1"/>
-    <w:lsdException w:name="Note Level 6" w:semiHidden="1" w:unhideWhenUsed="1"/>
-    <w:lsdException w:name="Note Level 7" w:semiHidden="1" w:unhideWhenUsed="1"/>
-    <w:lsdException w:name="Note Level 8" w:semiHidden="1" w:unhideWhenUsed="1"/>
-    <w:lsdException w:name="Note Level 9" w:semiHidden="1" w:unhideWhenUsed="1"/>
-    <w:lsdException w:name="Placeholder Text" w:semiHidden="1" w:unhideWhenUsed="1"/>
-    <w:lsdException w:name="No Spacing" w:semiHidden="1" w:unhideWhenUsed="1"/>
-    <w:lsdException w:name="Light Shading"/>
-    <w:lsdException w:name="Light List"/>
-    <w:lsdException w:name="Light Grid"/>
-    <w:lsdException w:name="Medium Shading 1"/>
-    <w:lsdException w:name="Medium Shading 2"/>
-    <w:lsdException w:name="Medium List 1"/>
-    <w:lsdException w:name="Medium List 2"/>
-    <w:lsdException w:name="Medium Grid 1"/>
-    <w:lsdException w:name="Medium Grid 2"/>
-    <w:lsdException w:name="Medium Grid 3"/>
-    <w:lsdException w:name="Dark List"/>
-    <w:lsdException w:name="Colorful Shading"/>
-    <w:lsdException w:name="Colorful List"/>
-    <w:lsdException w:name="Colorful Grid"/>
-    <w:lsdException w:name="Light Shading Accent 1"/>
-    <w:lsdException w:name="Light List Accent 1"/>
-    <w:lsdException w:name="Light Grid Accent 1"/>
-    <w:lsdException w:name="Medium Shading 1 Accent 1"/>
-    <w:lsdException w:name="Medium Shading 2 Accent 1"/>
-    <w:lsdException w:name="Medium List 1 Accent 1"/>
-    <w:lsdException w:name="Revision" w:semiHidden="1"/>
-    <w:lsdException w:name="Medium List 2 Accent 1"/>
-    <w:lsdException w:name="Medium Grid 1 Accent 1"/>
-    <w:lsdException w:name="Medium Grid 2 Accent 1"/>
-    <w:lsdException w:name="Medium Grid 3 Accent 1"/>
-    <w:lsdException w:name="Dark List Accent 1"/>
-    <w:lsdException w:name="Colorful Shading Accent 1"/>
-    <w:lsdException w:name="Colorful List Accent 1"/>
-    <w:lsdException w:name="Colorful Grid Accent 1"/>
-    <w:lsdException w:name="Light Shading Accent 2"/>
-    <w:lsdException w:name="Light List Accent 2"/>
-    <w:lsdException w:name="Light Grid Accent 2"/>
-    <w:lsdException w:name="Medium Shading 1 Accent 2"/>
-    <w:lsdException w:name="Medium Shading 2 Accent 2"/>
-    <w:lsdException w:name="Medium List 1 Accent 2"/>
-    <w:lsdException w:name="Medium List 2 Accent 2"/>
-    <w:lsdException w:name="Medium Grid 1 Accent 2"/>
-    <w:lsdException w:name="Medium Grid 2 Accent 2"/>
-    <w:lsdException w:name="Medium Grid 3 Accent 2"/>
-    <w:lsdException w:name="Dark List Accent 2"/>
-    <w:lsdException w:name="Colorful Shading Accent 2"/>
-    <w:lsdException w:name="Colorful List Accent 2"/>
-    <w:lsdException w:name="Colorful Grid Accent 2"/>
-    <w:lsdException w:name="Light Shading Accent 3"/>
-    <w:lsdException w:name="Light List Accent 3"/>
-    <w:lsdException w:name="Light Grid Accent 3"/>
-    <w:lsdException w:name="Medium Shading 1 Accent 3"/>
-    <w:lsdException w:name="Medium Shading 2 Accent 3"/>
-    <w:lsdException w:name="Medium List 1 Accent 3"/>
-    <w:lsdException w:name="Medium List 2 Accent 3"/>
-    <w:lsdException w:name="Medium Grid 1 Accent 3"/>
-    <w:lsdException w:name="Medium Grid 2 Accent 3"/>
-    <w:lsdException w:name="Medium Grid 3 Accent 3"/>
-    <w:lsdException w:name="Dark List Accent 3"/>
-    <w:lsdException w:name="Colorful Shading Accent 3"/>
-    <w:lsdException w:name="Colorful List Accent 3"/>
-    <w:lsdException w:name="Colorful Grid Accent 3"/>
-    <w:lsdException w:name="Light Shading Accent 4"/>
-    <w:lsdException w:name="Light List Accent 4"/>
-    <w:lsdException w:name="Light Grid Accent 4"/>
-    <w:lsdException w:name="Medium Shading 1 Accent 4"/>
-    <w:lsdException w:name="Medium Shading 2 Accent 4"/>
-    <w:lsdException w:name="Medium List 1 Accent 4"/>
-    <w:lsdException w:name="Medium List 2 Accent 4"/>
-    <w:lsdException w:name="Medium Grid 1 Accent 4"/>
-    <w:lsdException w:name="Medium Grid 2 Accent 4"/>
-    <w:lsdException w:name="Medium Grid 3 Accent 4"/>
-    <w:lsdException w:name="Dark List Accent 4"/>
-    <w:lsdException w:name="Colorful Shading Accent 4"/>
-    <w:lsdException w:name="Colorful List Accent 4"/>
-    <w:lsdException w:name="Colorful Grid Accent 4"/>
-    <w:lsdException w:name="Light Shading Accent 5"/>
-    <w:lsdException w:name="Light List Accent 5"/>
-    <w:lsdException w:name="Light Grid Accent 5"/>
-    <w:lsdException w:name="Medium Shading 1 Accent 5"/>
-    <w:lsdException w:name="Medium Shading 2 Accent 5"/>
-    <w:lsdException w:name="Medium List 1 Accent 5"/>
-    <w:lsdException w:name="Medium List 2 Accent 5"/>
-    <w:lsdException w:name="Medium Grid 1 Accent 5"/>
-    <w:lsdException w:name="Medium Grid 2 Accent 5"/>
-    <w:lsdException w:name="Medium Grid 3 Accent 5"/>
-    <w:lsdException w:name="Dark List Accent 5"/>
-    <w:lsdException w:name="Colorful Shading Accent 5"/>
-    <w:lsdException w:name="Colorful List Accent 5"/>
-    <w:lsdException w:name="Colorful Grid Accent 5"/>
-    <w:lsdException w:name="Light Shading Accent 6"/>
-    <w:lsdException w:name="Light List Accent 6"/>
-    <w:lsdException w:name="Light Grid Accent 6"/>
-    <w:lsdException w:name="Medium Shading 1 Accent 6"/>
-    <w:lsdException w:name="Medium Shading 2 Accent 6"/>
-    <w:lsdException w:name="Medium List 1 Accent 6"/>
-    <w:lsdException w:name="Medium List 2 Accent 6"/>
-    <w:lsdException w:name="Medium Grid 1 Accent 6"/>
-    <w:lsdException w:name="Medium Grid 2 Accent 6"/>
-    <w:lsdException w:name="Medium Grid 3 Accent 6"/>
-    <w:lsdException w:name="Dark List Accent 6"/>
-    <w:lsdException w:name="Colorful Shading Accent 6"/>
-    <w:lsdException w:name="Colorful List Accent 6"/>
-    <w:lsdException w:name="Colorful Grid Accent 6"/>
-    <w:lsdException w:name="Bibliography" w:semiHidden="1" w:unhideWhenUsed="1"/>
-    <w:lsdException w:name="TOC Heading" w:semiHidden="1" w:unhideWhenUsed="1"/>
-    <w:lsdException w:name="Plain Table 1" w:uiPriority="41"/>
-    <w:lsdException w:name="Plain Table 2" w:uiPriority="42"/>
-    <w:lsdException w:name="Plain Table 3" w:uiPriority="43"/>
-    <w:lsdException w:name="Plain Table 4" w:uiPriority="44"/>
-    <w:lsdException w:name="Plain Table 5" w:uiPriority="45"/>
-    <w:lsdException w:name="Grid Table Light" w:uiPriority="40"/>
-    <w:lsdException w:name="Grid Table 1 Light" w:uiPriority="46"/>
-    <w:lsdException w:name="Grid Table 2" w:uiPriority="47"/>
-    <w:lsdException w:name="Grid Table 3" w:uiPriority="48"/>
-    <w:lsdException w:name="Grid Table 4" w:uiPriority="49"/>
-    <w:lsdException w:name="Grid Table 5 Dark" w:uiPriority="50"/>
-    <w:lsdException w:name="Grid Table 6 Colorful" w:uiPriority="51"/>
-    <w:lsdException w:name="Grid Table 7 Colorful" w:uiPriority="52"/>
-    <w:lsdException w:name="Grid Table 1 Light Accent 1" w:uiPriority="46"/>
-    <w:lsdException w:name="Grid Table 2 Accent 1" w:uiPriority="47"/>
-    <w:lsdException w:name="Grid Table 3 Accent 1" w:uiPriority="48"/>
-    <w:lsdException w:name="Grid Table 4 Accent 1" w:uiPriority="49"/>
-    <w:lsdException w:name="Grid Table 5 Dark Accent 1" w:uiPriority="50"/>
-    <w:lsdException w:name="Grid Table 6 Colorful Accent 1" w:uiPriority="51"/>
-    <w:lsdException w:name="Grid Table 7 Colorful Accent 1" w:uiPriority="52"/>
-    <w:lsdException w:name="Grid Table 1 Light Accent 2" w:uiPriority="46"/>
-    <w:lsdException w:name="Grid Table 2 Accent 2" w:uiPriority="47"/>
-    <w:lsdException w:name="Grid Table 3 Accent 2" w:uiPriority="48"/>
-    <w:lsdException w:name="Grid Table 4 Accent 2" w:uiPriority="49"/>
-    <w:lsdException w:name="Grid Table 5 Dark Accent 2" w:uiPriority="50"/>
-    <w:lsdException w:name="Grid Table 6 Colorful Accent 2" w:uiPriority="51"/>
-    <w:lsdException w:name="Grid Table 7 Colorful Accent 2" w:uiPriority="52"/>
-    <w:lsdException w:name="Grid Table 1 Light Accent 3" w:uiPriority="46"/>
-    <w:lsdException w:name="Grid Table 2 Accent 3" w:uiPriority="47"/>
-    <w:lsdException w:name="Grid Table 3 Accent 3" w:uiPriority="48"/>
-    <w:lsdException w:name="Grid Table 4 Accent 3" w:uiPriority="49"/>
-    <w:lsdException w:name="Grid Table 5 Dark Accent 3" w:uiPriority="50"/>
-    <w:lsdException w:name="Grid Table 6 Colorful Accent 3" w:uiPriority="51"/>
-    <w:lsdException w:name="Grid Table 7 Colorful Accent 3" w:uiPriority="52"/>
-    <w:lsdException w:name="Grid Table 1 Light Accent 4" w:uiPriority="46"/>
-    <w:lsdException w:name="Grid Table 2 Accent 4" w:uiPriority="47"/>
-    <w:lsdException w:name="Grid Table 3 Accent 4" w:uiPriority="48"/>
-    <w:lsdException w:name="Grid Table 4 Accent 4" w:uiPriority="49"/>
-    <w:lsdException w:name="Grid Table 5 Dark Accent 4" w:uiPriority="50"/>
-    <w:lsdException w:name="Grid Table 6 Colorful Accent 4" w:uiPriority="51"/>
-    <w:lsdException w:name="Grid Table 7 Colorful Accent 4" w:uiPriority="52"/>
-    <w:lsdException w:name="Grid Table 1 Light Accent 5" w:uiPriority="46"/>
-    <w:lsdException w:name="Grid Table 2 Accent 5" w:uiPriority="47"/>
-    <w:lsdException w:name="Grid Table 3 Accent 5" w:uiPriority="48"/>
-    <w:lsdException w:name="Grid Table 4 Accent 5" w:uiPriority="49"/>
-    <w:lsdException w:name="Grid Table 5 Dark Accent 5" w:uiPriority="50"/>
-    <w:lsdException w:name="Grid Table 6 Colorful Accent 5" w:uiPriority="51"/>
-    <w:lsdException w:name="Grid Table 7 Colorful Accent 5" w:uiPriority="52"/>
-    <w:lsdException w:name="Grid Table 1 Light Accent 6" w:uiPriority="46"/>
-    <w:lsdException w:name="Grid Table 2 Accent 6" w:uiPriority="47"/>
-    <w:lsdException w:name="Grid Table 3 Accent 6" w:uiPriority="48"/>
-    <w:lsdException w:name="Grid Table 4 Accent 6" w:uiPriority="49"/>
-    <w:lsdException w:name="Grid Table 5 Dark Accent 6" w:uiPriority="50"/>
-    <w:lsdException w:name="Grid Table 6 Colorful Accent 6" w:uiPriority="51"/>
-    <w:lsdException w:name="Grid Table 7 Colorful Accent 6" w:uiPriority="52"/>
-    <w:lsdException w:name="List Table 1 Light" w:uiPriority="46"/>
-    <w:lsdException w:name="List Table 2" w:uiPriority="47"/>
-    <w:lsdException w:name="List Table 3" w:uiPriority="48"/>
-    <w:lsdException w:name="List Table 4" w:uiPriority="49"/>
-    <w:lsdException w:name="List Table 5 Dark" w:uiPriority="50"/>
-    <w:lsdException w:name="List Table 6 Colorful" w:uiPriority="51"/>
-    <w:lsdException w:name="List Table 7 Colorful" w:uiPriority="52"/>
-    <w:lsdException w:name="List Table 1 Light Accent 1" w:uiPriority="46"/>
-    <w:lsdException w:name="List Table 2 Accent 1" w:uiPriority="47"/>
-    <w:lsdException w:name="List Table 3 Accent 1" w:uiPriority="48"/>
-    <w:lsdException w:name="List Table 4 Accent 1" w:uiPriority="49"/>
-    <w:lsdException w:name="List Table 5 Dark Accent 1" w:uiPriority="50"/>
-    <w:lsdException w:name="List Table 6 Colorful Accent 1" w:uiPriority="51"/>
-    <w:lsdException w:name="List Table 7 Colorful Accent 1" w:uiPriority="52"/>
-    <w:lsdException w:name="List Table 1 Light Accent 2" w:uiPriority="46"/>
-    <w:lsdException w:name="List Table 2 Accent 2" w:uiPriority="47"/>
-    <w:lsdException w:name="List Table 3 Accent 2" w:uiPriority="48"/>
-    <w:lsdException w:name="List Table 4 Accent 2" w:uiPriority="49"/>
-    <w:lsdException w:name="List Table 5 Dark Accent 2" w:uiPriority="50"/>
-    <w:lsdException w:name="List Table 6 Colorful Accent 2" w:uiPriority="51"/>
-    <w:lsdException w:name="List Table 7 Colorful Accent 2" w:uiPriority="52"/>
-    <w:lsdException w:name="List Table 1 Light Accent 3" w:uiPriority="46"/>
-    <w:lsdException w:name="List Table 2 Accent 3" w:uiPriority="47"/>
-    <w:lsdException w:name="List Table 3 Accent 3" w:uiPriority="48"/>
-    <w:lsdException w:name="List Table 4 Accent 3" w:uiPriority="49"/>
-    <w:lsdException w:name="List Table 5 Dark Accent 3" w:uiPriority="50"/>
-    <w:lsdException w:name="List Table 6 Colorful Accent 3" w:uiPriority="51"/>
-    <w:lsdException w:name="List Table 7 Colorful Accent 3" w:uiPriority="52"/>
-    <w:lsdException w:name="List Table 1 Light Accent 4" w:uiPriority="46"/>
-    <w:lsdException w:name="List Table 2 Accent 4" w:uiPriority="47"/>
-    <w:lsdException w:name="List Table 3 Accent 4" w:uiPriority="48"/>
-    <w:lsdException w:name="List Table 4 Accent 4" w:uiPriority="49"/>
-    <w:lsdException w:name="List Table 5 Dark Accent 4" w:uiPriority="50"/>
-    <w:lsdException w:name="List Table 6 Colorful Accent 4" w:uiPriority="51"/>
-    <w:lsdException w:name="List Table 7 Colorful Accent 4" w:uiPriority="52"/>
-    <w:lsdException w:name="List Table 1 Light Accent 5" w:uiPriority="46"/>
-    <w:lsdException w:name="List Table 2 Accent 5" w:uiPriority="47"/>
-    <w:lsdException w:name="List Table 3 Accent 5" w:uiPriority="48"/>
-    <w:lsdException w:name="List Table 4 Accent 5" w:uiPriority="49"/>
-    <w:lsdException w:name="List Table 5 Dark Accent 5" w:uiPriority="50"/>
-    <w:lsdException w:name="List Table 6 Colorful Accent 5" w:uiPriority="51"/>
-    <w:lsdException w:name="List Table 7 Colorful Accent 5" w:uiPriority="52"/>
-    <w:lsdException w:name="List Table 1 Light Accent 6" w:uiPriority="46"/>
-    <w:lsdException w:name="List Table 2 Accent 6" w:uiPriority="47"/>
-    <w:lsdException w:name="List Table 3 Accent 6" w:uiPriority="48"/>
-    <w:lsdException w:name="List Table 4 Accent 6" w:uiPriority="49"/>
-    <w:lsdException w:name="List Table 5 Dark Accent 6" w:uiPriority="50"/>
-    <w:lsdException w:name="List Table 6 Colorful Accent 6" w:uiPriority="51"/>
-    <w:lsdException w:name="List Table 7 Colorful Accent 6" w:uiPriority="52"/>
-    <w:lsdException w:name="Mention" w:semiHidden="1" w:unhideWhenUsed="1"/>
-    <w:lsdException w:name="Smart Hyperlink" w:semiHidden="1" w:unhideWhenUsed="1"/>
-  </w:latentStyles>
   <w:style w:type="paragraph" w:default="1" w:styleId="Normal">
     <w:name w:val="Normal"/>
     <w:qFormat/>
@@ -2962,20 +2104,6 @@
       <w:ind w:left="240" w:hanging="240"/>
     </w:pPr>
   </w:style>
-  <w:style w:type="paragraph" w:styleId="Index2">
-    <w:name w:val="index 2"/>
-    <w:basedOn w:val="Normal"/>
-    <w:next w:val="Normal"/>
-    <w:autoRedefine/>
-    <w:uiPriority w:val="99"/>
-    <w:semiHidden/>
-    <w:unhideWhenUsed/>
-    <w:rsid w:val="002D5340"/>
-    <w:pPr>
-      <w:spacing w:line="240" w:lineRule="auto"/>
-      <w:ind w:left="480" w:hanging="240"/>
-    </w:pPr>
-  </w:style>
   <w:style w:type="character" w:customStyle="1" w:styleId="name">
     <w:name w:val="&lt;name&gt;"/>
     <w:uiPriority w:val="1"/>
@@ -3002,29 +2130,6 @@
     <w:basedOn w:val="Normal"/>
     <w:qFormat/>
     <w:rsid w:val="00134022"/>
-  </w:style>
-  <w:style w:type="paragraph" w:styleId="Explorateurdedocuments">
-    <w:name w:val="Document Map"/>
-    <w:basedOn w:val="Normal"/>
-    <w:link w:val="ExplorateurdedocumentsCar"/>
-    <w:uiPriority w:val="99"/>
-    <w:semiHidden/>
-    <w:unhideWhenUsed/>
-    <w:rsid w:val="00211A42"/>
-    <w:pPr>
-      <w:spacing w:line="240" w:lineRule="auto"/>
-    </w:pPr>
-    <w:rPr>
-      <w:rFonts w:ascii="Times New Roman" w:hAnsi="Times New Roman"/>
-    </w:rPr>
-  </w:style>
-  <w:style w:type="character" w:customStyle="1" w:styleId="ExplorateurdedocumentsCar">
-    <w:name w:val="Explorateur de documents Car"/>
-    <w:basedOn w:val="Policepardfaut"/>
-    <w:link w:val="Explorateurdedocuments"/>
-    <w:uiPriority w:val="99"/>
-    <w:semiHidden/>
-    <w:rsid w:val="00211A42"/>
   </w:style>
   <w:style w:type="paragraph" w:customStyle="1" w:styleId="q">
     <w:name w:val="&lt;q&gt;"/>

</xml_diff>